<commit_message>
Retoque al documento de proyecto
</commit_message>
<xml_diff>
--- a/PedroL/proyecto/Juego de sigilo en Unity.docx
+++ b/PedroL/proyecto/Juego de sigilo en Unity.docx
@@ -1,6 +1,6 @@
 
 <file path=word/document.xml><?xml version="1.0" encoding="utf-8"?>
-<w:document xmlns:ve="http://schemas.openxmlformats.org/markup-compatibility/2006" xmlns:o="urn:schemas-microsoft-com:office:office" xmlns:r="http://schemas.openxmlformats.org/officeDocument/2006/relationships" xmlns:m="http://schemas.openxmlformats.org/officeDocument/2006/math" xmlns:v="urn:schemas-microsoft-com:vml" xmlns:wp="http://schemas.openxmlformats.org/drawingml/2006/wordprocessingDrawing" xmlns:w10="urn:schemas-microsoft-com:office:word" xmlns:w="http://schemas.openxmlformats.org/wordprocessingml/2006/main" xmlns:wne="http://schemas.microsoft.com/office/word/2006/wordml">
+<w:document xmlns:wpc="http://schemas.microsoft.com/office/word/2010/wordprocessingCanvas" xmlns:mc="http://schemas.openxmlformats.org/markup-compatibility/2006" xmlns:o="urn:schemas-microsoft-com:office:office" xmlns:r="http://schemas.openxmlformats.org/officeDocument/2006/relationships" xmlns:m="http://schemas.openxmlformats.org/officeDocument/2006/math" xmlns:v="urn:schemas-microsoft-com:vml" xmlns:wp14="http://schemas.microsoft.com/office/word/2010/wordprocessingDrawing" xmlns:wp="http://schemas.openxmlformats.org/drawingml/2006/wordprocessingDrawing" xmlns:w10="urn:schemas-microsoft-com:office:word" xmlns:w="http://schemas.openxmlformats.org/wordprocessingml/2006/main" xmlns:w14="http://schemas.microsoft.com/office/word/2010/wordml" xmlns:w15="http://schemas.microsoft.com/office/word/2012/wordml" xmlns:wpg="http://schemas.microsoft.com/office/word/2010/wordprocessingGroup" xmlns:wpi="http://schemas.microsoft.com/office/word/2010/wordprocessingInk" xmlns:wne="http://schemas.microsoft.com/office/word/2006/wordml" xmlns:wps="http://schemas.microsoft.com/office/word/2010/wordprocessingShape" mc:Ignorable="w14 w15 wp14">
   <w:body>
     <w:p>
       <w:pPr>
@@ -9,6 +9,7 @@
         <w:rPr>
           <w:rFonts w:ascii="Liberation Serif" w:hAnsi="Liberation Serif" w:cs="Liberation Serif"/>
           <w:b/>
+          <w:smallCaps/>
           <w:sz w:val="32"/>
         </w:rPr>
       </w:pPr>
@@ -16,6 +17,7 @@
         <w:rPr>
           <w:rFonts w:ascii="Liberation Serif" w:hAnsi="Liberation Serif" w:cs="Liberation Serif"/>
           <w:b/>
+          <w:smallCaps/>
           <w:sz w:val="32"/>
         </w:rPr>
         <w:t>Simple juego</w:t>
@@ -24,6 +26,7 @@
         <w:rPr>
           <w:rFonts w:ascii="Liberation Serif" w:hAnsi="Liberation Serif" w:cs="Liberation Serif"/>
           <w:b/>
+          <w:smallCaps/>
           <w:sz w:val="32"/>
         </w:rPr>
         <w:t xml:space="preserve"> de sigilo,</w:t>
@@ -32,6 +35,7 @@
         <w:rPr>
           <w:rFonts w:ascii="Liberation Serif" w:hAnsi="Liberation Serif" w:cs="Liberation Serif"/>
           <w:b/>
+          <w:smallCaps/>
           <w:sz w:val="32"/>
         </w:rPr>
         <w:t xml:space="preserve"> </w:t>
@@ -40,10 +44,22 @@
         <w:rPr>
           <w:rFonts w:ascii="Liberation Serif" w:hAnsi="Liberation Serif" w:cs="Liberation Serif"/>
           <w:b/>
+          <w:smallCaps/>
           <w:sz w:val="32"/>
         </w:rPr>
-        <w:t>en Unity</w:t>
-      </w:r>
+        <w:t xml:space="preserve">en </w:t>
+      </w:r>
+      <w:proofErr w:type="spellStart"/>
+      <w:r>
+        <w:rPr>
+          <w:rFonts w:ascii="Liberation Serif" w:hAnsi="Liberation Serif" w:cs="Liberation Serif"/>
+          <w:b/>
+          <w:smallCaps/>
+          <w:sz w:val="32"/>
+        </w:rPr>
+        <w:t>Unity</w:t>
+      </w:r>
+      <w:proofErr w:type="spellEnd"/>
     </w:p>
     <w:p>
       <w:pPr>
@@ -51,28 +67,19 @@
         <w:jc w:val="center"/>
         <w:rPr>
           <w:rFonts w:ascii="Liberation Serif" w:hAnsi="Liberation Serif" w:cs="Liberation Serif"/>
+          <w:smallCaps/>
+          <w:sz w:val="32"/>
+        </w:rPr>
+      </w:pPr>
+      <w:r>
+        <w:rPr>
+          <w:rFonts w:ascii="Liberation Serif" w:hAnsi="Liberation Serif" w:cs="Liberation Serif"/>
           <w:i/>
-          <w:sz w:val="24"/>
-        </w:rPr>
-      </w:pPr>
-      <w:r>
-        <w:rPr>
-          <w:rFonts w:ascii="Liberation Serif" w:hAnsi="Liberation Serif" w:cs="Liberation Serif"/>
-          <w:i/>
+          <w:smallCaps/>
           <w:sz w:val="24"/>
         </w:rPr>
         <w:t>Pedro Luis González López</w:t>
       </w:r>
-    </w:p>
-    <w:p>
-      <w:pPr>
-        <w:spacing w:after="0"/>
-        <w:jc w:val="both"/>
-        <w:rPr>
-          <w:rFonts w:ascii="Liberation Serif" w:hAnsi="Liberation Serif" w:cs="Liberation Serif"/>
-          <w:sz w:val="24"/>
-        </w:rPr>
-      </w:pPr>
     </w:p>
     <w:p>
       <w:pPr>
@@ -80,16 +87,151 @@
         <w:jc w:val="center"/>
         <w:rPr>
           <w:rFonts w:ascii="Liberation Serif" w:hAnsi="Liberation Serif" w:cs="Liberation Serif"/>
-          <w:sz w:val="32"/>
-        </w:rPr>
-      </w:pPr>
-      <w:r>
-        <w:rPr>
-          <w:rFonts w:ascii="Liberation Serif" w:hAnsi="Liberation Serif" w:cs="Liberation Serif"/>
-          <w:sz w:val="32"/>
-        </w:rPr>
-        <w:t>[WIP]</w:t>
-      </w:r>
+          <w:sz w:val="24"/>
+        </w:rPr>
+      </w:pPr>
+    </w:p>
+    <w:p>
+      <w:pPr>
+        <w:spacing w:after="0"/>
+        <w:jc w:val="both"/>
+        <w:rPr>
+          <w:rFonts w:ascii="Liberation Serif" w:hAnsi="Liberation Serif" w:cs="Liberation Serif"/>
+          <w:sz w:val="24"/>
+        </w:rPr>
+      </w:pPr>
+      <w:r>
+        <w:rPr>
+          <w:rFonts w:ascii="Liberation Serif" w:hAnsi="Liberation Serif" w:cs="Liberation Serif"/>
+          <w:sz w:val="24"/>
+        </w:rPr>
+        <w:tab/>
+      </w:r>
+      <w:r>
+        <w:rPr>
+          <w:rFonts w:ascii="Liberation Serif" w:hAnsi="Liberation Serif" w:cs="Liberation Serif"/>
+          <w:sz w:val="24"/>
+        </w:rPr>
+        <w:t xml:space="preserve">En este proyecto se creara </w:t>
+      </w:r>
+      <w:r>
+        <w:rPr>
+          <w:rFonts w:ascii="Liberation Serif" w:hAnsi="Liberation Serif" w:cs="Liberation Serif"/>
+          <w:sz w:val="24"/>
+        </w:rPr>
+        <w:t xml:space="preserve">un videojuego simple, creado en el motor de videojuegos </w:t>
+      </w:r>
+      <w:proofErr w:type="spellStart"/>
+      <w:r>
+        <w:rPr>
+          <w:rFonts w:ascii="Liberation Serif" w:hAnsi="Liberation Serif" w:cs="Liberation Serif"/>
+          <w:sz w:val="24"/>
+        </w:rPr>
+        <w:t>Unity</w:t>
+      </w:r>
+      <w:proofErr w:type="spellEnd"/>
+      <w:r>
+        <w:rPr>
+          <w:rFonts w:ascii="Liberation Serif" w:hAnsi="Liberation Serif" w:cs="Liberation Serif"/>
+          <w:sz w:val="24"/>
+        </w:rPr>
+        <w:t>™</w:t>
+      </w:r>
+      <w:r>
+        <w:rPr>
+          <w:rFonts w:ascii="Liberation Serif" w:hAnsi="Liberation Serif" w:cs="Liberation Serif"/>
+          <w:sz w:val="24"/>
+        </w:rPr>
+        <w:t xml:space="preserve">, cuyo tema sea conseguir </w:t>
+      </w:r>
+      <w:proofErr w:type="spellStart"/>
+      <w:r>
+        <w:rPr>
+          <w:rFonts w:ascii="Liberation Serif" w:hAnsi="Liberation Serif" w:cs="Liberation Serif"/>
+          <w:sz w:val="24"/>
+        </w:rPr>
+        <w:t>conseguir</w:t>
+      </w:r>
+      <w:proofErr w:type="spellEnd"/>
+      <w:r>
+        <w:rPr>
+          <w:rFonts w:ascii="Liberation Serif" w:hAnsi="Liberation Serif" w:cs="Liberation Serif"/>
+          <w:sz w:val="24"/>
+        </w:rPr>
+        <w:t xml:space="preserve"> todas las llaves para desbloquear la salida del </w:t>
+      </w:r>
+      <w:proofErr w:type="spellStart"/>
+      <w:r>
+        <w:rPr>
+          <w:rFonts w:ascii="Liberation Serif" w:hAnsi="Liberation Serif" w:cs="Liberation Serif"/>
+          <w:sz w:val="24"/>
+        </w:rPr>
+        <w:t>unico</w:t>
+      </w:r>
+      <w:proofErr w:type="spellEnd"/>
+      <w:r>
+        <w:rPr>
+          <w:rFonts w:ascii="Liberation Serif" w:hAnsi="Liberation Serif" w:cs="Liberation Serif"/>
+          <w:sz w:val="24"/>
+        </w:rPr>
+        <w:t xml:space="preserve"> nivel. Esto mientras que se intenta</w:t>
+      </w:r>
+      <w:r>
+        <w:rPr>
+          <w:rFonts w:ascii="Liberation Serif" w:hAnsi="Liberation Serif" w:cs="Liberation Serif"/>
+          <w:sz w:val="24"/>
+        </w:rPr>
+        <w:t xml:space="preserve"> evadir a personajes enemigos, los cuales amenazan con terminar el nivel en pérdida.</w:t>
+      </w:r>
+    </w:p>
+    <w:p>
+      <w:pPr>
+        <w:spacing w:after="0"/>
+        <w:ind w:firstLine="708"/>
+        <w:jc w:val="both"/>
+        <w:rPr>
+          <w:rFonts w:ascii="Liberation Serif" w:hAnsi="Liberation Serif" w:cs="Liberation Serif"/>
+          <w:sz w:val="24"/>
+        </w:rPr>
+      </w:pPr>
+      <w:r>
+        <w:rPr>
+          <w:rFonts w:ascii="Liberation Serif" w:hAnsi="Liberation Serif" w:cs="Liberation Serif"/>
+          <w:sz w:val="24"/>
+        </w:rPr>
+        <w:t xml:space="preserve">Nos enfocaremos en programar </w:t>
+      </w:r>
+      <w:r>
+        <w:rPr>
+          <w:rFonts w:ascii="Liberation Serif" w:hAnsi="Liberation Serif" w:cs="Liberation Serif"/>
+          <w:sz w:val="24"/>
+        </w:rPr>
+        <w:t xml:space="preserve">las posibles </w:t>
+      </w:r>
+      <w:r>
+        <w:rPr>
+          <w:rFonts w:ascii="Liberation Serif" w:hAnsi="Liberation Serif" w:cs="Liberation Serif"/>
+          <w:sz w:val="24"/>
+        </w:rPr>
+        <w:t xml:space="preserve">interacciones entre jugador, mapa, y enemigos. </w:t>
+      </w:r>
+      <w:r>
+        <w:rPr>
+          <w:rFonts w:ascii="Liberation Serif" w:hAnsi="Liberation Serif" w:cs="Liberation Serif"/>
+          <w:sz w:val="24"/>
+        </w:rPr>
+        <w:t>Uno de los obstáculos previstos es el correcto funcionamiento de estas interacciones en los posibles estados en el que el juego podrá estar.</w:t>
+      </w:r>
+    </w:p>
+    <w:p>
+      <w:pPr>
+        <w:spacing w:after="0"/>
+        <w:jc w:val="both"/>
+        <w:rPr>
+          <w:rFonts w:ascii="Liberation Serif" w:hAnsi="Liberation Serif" w:cs="Liberation Serif"/>
+          <w:sz w:val="24"/>
+        </w:rPr>
+      </w:pPr>
     </w:p>
     <w:p>
       <w:pPr>
@@ -97,95 +239,14 @@
         <w:jc w:val="center"/>
         <w:rPr>
           <w:rFonts w:ascii="Liberation Serif" w:hAnsi="Liberation Serif" w:cs="Liberation Serif"/>
-          <w:sz w:val="24"/>
-        </w:rPr>
-      </w:pPr>
-    </w:p>
-    <w:p>
-      <w:pPr>
-        <w:spacing w:after="0"/>
-        <w:jc w:val="both"/>
-        <w:rPr>
-          <w:rFonts w:ascii="Liberation Serif" w:hAnsi="Liberation Serif" w:cs="Liberation Serif"/>
-          <w:sz w:val="24"/>
-        </w:rPr>
-      </w:pPr>
-      <w:r>
-        <w:rPr>
-          <w:rFonts w:ascii="Liberation Serif" w:hAnsi="Liberation Serif" w:cs="Liberation Serif"/>
-          <w:sz w:val="24"/>
-        </w:rPr>
-        <w:tab/>
-      </w:r>
-      <w:r>
-        <w:rPr>
-          <w:rFonts w:ascii="Liberation Serif" w:hAnsi="Liberation Serif" w:cs="Liberation Serif"/>
-          <w:sz w:val="24"/>
-        </w:rPr>
-        <w:t>Lo que se quiere crear en este proyecto es un videojuego simple, creado en el motor de videojuegos Unity, cuyo tema sea conseguir coger todas las llaves para desbloquear la salida del nivel, mientras que se debe intentar evadir a personajes enemigos, los cuales amenazan con terminar el nivel en pérdida.</w:t>
-      </w:r>
-    </w:p>
-    <w:p>
-      <w:pPr>
-        <w:spacing w:after="0"/>
-        <w:ind w:firstLine="708"/>
-        <w:jc w:val="both"/>
-        <w:rPr>
-          <w:rFonts w:ascii="Liberation Serif" w:hAnsi="Liberation Serif" w:cs="Liberation Serif"/>
-          <w:sz w:val="24"/>
-        </w:rPr>
-      </w:pPr>
-      <w:r>
-        <w:rPr>
-          <w:rFonts w:ascii="Liberation Serif" w:hAnsi="Liberation Serif" w:cs="Liberation Serif"/>
-          <w:sz w:val="24"/>
-        </w:rPr>
-        <w:t xml:space="preserve">Nos enfocaremos en programar </w:t>
-      </w:r>
-      <w:r>
-        <w:rPr>
-          <w:rFonts w:ascii="Liberation Serif" w:hAnsi="Liberation Serif" w:cs="Liberation Serif"/>
-          <w:sz w:val="24"/>
-        </w:rPr>
-        <w:t xml:space="preserve">las posibles </w:t>
-      </w:r>
-      <w:r>
-        <w:rPr>
-          <w:rFonts w:ascii="Liberation Serif" w:hAnsi="Liberation Serif" w:cs="Liberation Serif"/>
-          <w:sz w:val="24"/>
-        </w:rPr>
-        <w:t xml:space="preserve">interacciones entre jugador, mapa, y enemigos. </w:t>
-      </w:r>
-      <w:r>
-        <w:rPr>
-          <w:rFonts w:ascii="Liberation Serif" w:hAnsi="Liberation Serif" w:cs="Liberation Serif"/>
-          <w:sz w:val="24"/>
-        </w:rPr>
-        <w:t>Uno de los obstáculos previstos es el correcto funcionamiento de estas interacciones en los posibles estados en el que el juego podrá estar.</w:t>
-      </w:r>
-    </w:p>
-    <w:p>
-      <w:pPr>
-        <w:spacing w:after="0"/>
-        <w:jc w:val="both"/>
-        <w:rPr>
-          <w:rFonts w:ascii="Liberation Serif" w:hAnsi="Liberation Serif" w:cs="Liberation Serif"/>
-          <w:sz w:val="24"/>
-        </w:rPr>
-      </w:pPr>
-    </w:p>
-    <w:p>
-      <w:pPr>
-        <w:spacing w:after="0"/>
-        <w:jc w:val="both"/>
-        <w:rPr>
-          <w:rFonts w:ascii="Liberation Serif" w:hAnsi="Liberation Serif" w:cs="Liberation Serif"/>
+          <w:smallCaps/>
           <w:sz w:val="28"/>
         </w:rPr>
       </w:pPr>
       <w:r>
         <w:rPr>
           <w:rFonts w:ascii="Liberation Serif" w:hAnsi="Liberation Serif" w:cs="Liberation Serif"/>
+          <w:smallCaps/>
           <w:sz w:val="28"/>
         </w:rPr>
         <w:t>Especificaciones</w:t>
@@ -193,7 +254,7 @@
     </w:p>
     <w:p>
       <w:pPr>
-        <w:pStyle w:val="Prrafodelista"/>
+        <w:pStyle w:val="ListParagraph"/>
         <w:numPr>
           <w:ilvl w:val="0"/>
           <w:numId w:val="7"/>
@@ -215,7 +276,7 @@
     </w:p>
     <w:p>
       <w:pPr>
-        <w:pStyle w:val="Prrafodelista"/>
+        <w:pStyle w:val="ListParagraph"/>
         <w:numPr>
           <w:ilvl w:val="0"/>
           <w:numId w:val="7"/>
@@ -237,7 +298,7 @@
     </w:p>
     <w:p>
       <w:pPr>
-        <w:pStyle w:val="Prrafodelista"/>
+        <w:pStyle w:val="ListParagraph"/>
         <w:numPr>
           <w:ilvl w:val="0"/>
           <w:numId w:val="7"/>
@@ -259,7 +320,7 @@
     </w:p>
     <w:p>
       <w:pPr>
-        <w:pStyle w:val="Prrafodelista"/>
+        <w:pStyle w:val="ListParagraph"/>
         <w:numPr>
           <w:ilvl w:val="0"/>
           <w:numId w:val="7"/>
@@ -281,7 +342,7 @@
     </w:p>
     <w:p>
       <w:pPr>
-        <w:pStyle w:val="Prrafodelista"/>
+        <w:pStyle w:val="ListParagraph"/>
         <w:numPr>
           <w:ilvl w:val="1"/>
           <w:numId w:val="7"/>
@@ -303,7 +364,7 @@
     </w:p>
     <w:p>
       <w:pPr>
-        <w:pStyle w:val="Prrafodelista"/>
+        <w:pStyle w:val="ListParagraph"/>
         <w:numPr>
           <w:ilvl w:val="1"/>
           <w:numId w:val="7"/>
@@ -325,7 +386,7 @@
     </w:p>
     <w:p>
       <w:pPr>
-        <w:pStyle w:val="Prrafodelista"/>
+        <w:pStyle w:val="ListParagraph"/>
         <w:numPr>
           <w:ilvl w:val="1"/>
           <w:numId w:val="7"/>
@@ -347,7 +408,7 @@
     </w:p>
     <w:p>
       <w:pPr>
-        <w:pStyle w:val="Prrafodelista"/>
+        <w:pStyle w:val="ListParagraph"/>
         <w:numPr>
           <w:ilvl w:val="0"/>
           <w:numId w:val="7"/>
@@ -364,12 +425,19 @@
           <w:rFonts w:ascii="Liberation Serif" w:hAnsi="Liberation Serif" w:cs="Liberation Serif"/>
           <w:sz w:val="24"/>
         </w:rPr>
-        <w:t>Con personajes enemigos que…</w:t>
-      </w:r>
-    </w:p>
-    <w:p>
-      <w:pPr>
-        <w:pStyle w:val="Prrafodelista"/>
+        <w:t>Un tipo de personaje</w:t>
+      </w:r>
+      <w:r>
+        <w:rPr>
+          <w:rFonts w:ascii="Liberation Serif" w:hAnsi="Liberation Serif" w:cs="Liberation Serif"/>
+          <w:sz w:val="24"/>
+        </w:rPr>
+        <w:t xml:space="preserve"> enemigo que…</w:t>
+      </w:r>
+    </w:p>
+    <w:p>
+      <w:pPr>
+        <w:pStyle w:val="ListParagraph"/>
         <w:numPr>
           <w:ilvl w:val="1"/>
           <w:numId w:val="7"/>
@@ -386,12 +454,33 @@
           <w:rFonts w:ascii="Liberation Serif" w:hAnsi="Liberation Serif" w:cs="Liberation Serif"/>
           <w:sz w:val="24"/>
         </w:rPr>
-        <w:t>Patrullen o guarden áreas</w:t>
-      </w:r>
-    </w:p>
-    <w:p>
-      <w:pPr>
-        <w:pStyle w:val="Prrafodelista"/>
+        <w:t xml:space="preserve">Puede patrullar </w:t>
+      </w:r>
+      <w:r>
+        <w:rPr>
+          <w:rFonts w:ascii="Liberation Serif" w:hAnsi="Liberation Serif" w:cs="Liberation Serif"/>
+          <w:sz w:val="24"/>
+        </w:rPr>
+        <w:t>o guard</w:t>
+      </w:r>
+      <w:r>
+        <w:rPr>
+          <w:rFonts w:ascii="Liberation Serif" w:hAnsi="Liberation Serif" w:cs="Liberation Serif"/>
+          <w:sz w:val="24"/>
+        </w:rPr>
+        <w:t>ar</w:t>
+      </w:r>
+      <w:r>
+        <w:rPr>
+          <w:rFonts w:ascii="Liberation Serif" w:hAnsi="Liberation Serif" w:cs="Liberation Serif"/>
+          <w:sz w:val="24"/>
+        </w:rPr>
+        <w:t xml:space="preserve"> áreas</w:t>
+      </w:r>
+    </w:p>
+    <w:p>
+      <w:pPr>
+        <w:pStyle w:val="ListParagraph"/>
         <w:numPr>
           <w:ilvl w:val="1"/>
           <w:numId w:val="7"/>
@@ -413,7 +502,7 @@
     </w:p>
     <w:p>
       <w:pPr>
-        <w:pStyle w:val="Prrafodelista"/>
+        <w:pStyle w:val="ListParagraph"/>
         <w:numPr>
           <w:ilvl w:val="0"/>
           <w:numId w:val="7"/>
@@ -435,7 +524,7 @@
     </w:p>
     <w:p>
       <w:pPr>
-        <w:pStyle w:val="Prrafodelista"/>
+        <w:pStyle w:val="ListParagraph"/>
         <w:numPr>
           <w:ilvl w:val="1"/>
           <w:numId w:val="7"/>
@@ -457,7 +546,7 @@
     </w:p>
     <w:p>
       <w:pPr>
-        <w:pStyle w:val="Prrafodelista"/>
+        <w:pStyle w:val="ListParagraph"/>
         <w:numPr>
           <w:ilvl w:val="1"/>
           <w:numId w:val="7"/>
@@ -488,7 +577,7 @@
     </w:p>
     <w:p>
       <w:pPr>
-        <w:pStyle w:val="Prrafodelista"/>
+        <w:pStyle w:val="ListParagraph"/>
         <w:numPr>
           <w:ilvl w:val="0"/>
           <w:numId w:val="7"/>
@@ -505,12 +594,19 @@
           <w:rFonts w:ascii="Liberation Serif" w:hAnsi="Liberation Serif" w:cs="Liberation Serif"/>
           <w:sz w:val="24"/>
         </w:rPr>
-        <w:t>Iluminación en el mapa que tenga efectos en el comportamiento de los enemigos</w:t>
-      </w:r>
-    </w:p>
-    <w:p>
-      <w:pPr>
-        <w:pStyle w:val="Prrafodelista"/>
+        <w:t xml:space="preserve">Iluminación que cause </w:t>
+      </w:r>
+      <w:r>
+        <w:rPr>
+          <w:rFonts w:ascii="Liberation Serif" w:hAnsi="Liberation Serif" w:cs="Liberation Serif"/>
+          <w:sz w:val="24"/>
+        </w:rPr>
+        <w:t>efectos en el comportamiento de los enemigos</w:t>
+      </w:r>
+    </w:p>
+    <w:p>
+      <w:pPr>
+        <w:pStyle w:val="ListParagraph"/>
         <w:numPr>
           <w:ilvl w:val="0"/>
           <w:numId w:val="7"/>
@@ -543,15 +639,17 @@
     <w:p>
       <w:pPr>
         <w:spacing w:after="0"/>
-        <w:jc w:val="both"/>
-        <w:rPr>
-          <w:rFonts w:ascii="Liberation Serif" w:hAnsi="Liberation Serif" w:cs="Liberation Serif"/>
+        <w:jc w:val="center"/>
+        <w:rPr>
+          <w:rFonts w:ascii="Liberation Serif" w:hAnsi="Liberation Serif" w:cs="Liberation Serif"/>
+          <w:smallCaps/>
           <w:sz w:val="28"/>
         </w:rPr>
       </w:pPr>
       <w:r>
         <w:rPr>
           <w:rFonts w:ascii="Liberation Serif" w:hAnsi="Liberation Serif" w:cs="Liberation Serif"/>
+          <w:smallCaps/>
           <w:sz w:val="28"/>
         </w:rPr>
         <w:t>Etapas</w:t>
@@ -563,20 +661,271 @@
         <w:jc w:val="both"/>
         <w:rPr>
           <w:rFonts w:ascii="Liberation Serif" w:hAnsi="Liberation Serif" w:cs="Liberation Serif"/>
+          <w:sz w:val="24"/>
+        </w:rPr>
+      </w:pPr>
+      <w:r>
+        <w:rPr>
+          <w:rFonts w:ascii="Liberation Serif" w:hAnsi="Liberation Serif" w:cs="Liberation Serif"/>
           <w:sz w:val="28"/>
         </w:rPr>
-      </w:pPr>
-      <w:r>
-        <w:rPr>
-          <w:rFonts w:ascii="Liberation Serif" w:hAnsi="Liberation Serif" w:cs="Liberation Serif"/>
-          <w:sz w:val="24"/>
-        </w:rPr>
-        <w:t>Base – fecha de entrega: 1º de Septiembre</w:t>
-      </w:r>
-    </w:p>
-    <w:p>
-      <w:pPr>
-        <w:pStyle w:val="Prrafodelista"/>
+        <w:tab/>
+      </w:r>
+      <w:r>
+        <w:rPr>
+          <w:rFonts w:ascii="Liberation Serif" w:hAnsi="Liberation Serif" w:cs="Liberation Serif"/>
+          <w:sz w:val="24"/>
+        </w:rPr>
+        <w:t xml:space="preserve">Se </w:t>
+      </w:r>
+      <w:proofErr w:type="spellStart"/>
+      <w:r>
+        <w:rPr>
+          <w:rFonts w:ascii="Liberation Serif" w:hAnsi="Liberation Serif" w:cs="Liberation Serif"/>
+          <w:sz w:val="24"/>
+        </w:rPr>
+        <w:t>dividira</w:t>
+      </w:r>
+      <w:proofErr w:type="spellEnd"/>
+      <w:r>
+        <w:rPr>
+          <w:rFonts w:ascii="Liberation Serif" w:hAnsi="Liberation Serif" w:cs="Liberation Serif"/>
+          <w:sz w:val="24"/>
+        </w:rPr>
+        <w:t xml:space="preserve"> el </w:t>
+      </w:r>
+      <w:r>
+        <w:rPr>
+          <w:rFonts w:ascii="Liberation Serif" w:hAnsi="Liberation Serif" w:cs="Liberation Serif"/>
+          <w:sz w:val="24"/>
+        </w:rPr>
+        <w:t>proyecto</w:t>
+      </w:r>
+      <w:r>
+        <w:rPr>
+          <w:rFonts w:ascii="Liberation Serif" w:hAnsi="Liberation Serif" w:cs="Liberation Serif"/>
+          <w:sz w:val="24"/>
+        </w:rPr>
+        <w:t xml:space="preserve"> en dos fases,  cada una a su vez dividida en </w:t>
+      </w:r>
+      <w:proofErr w:type="spellStart"/>
+      <w:r>
+        <w:rPr>
+          <w:rFonts w:ascii="Liberation Serif" w:hAnsi="Liberation Serif" w:cs="Liberation Serif"/>
+          <w:sz w:val="24"/>
+        </w:rPr>
+        <w:t>subfases</w:t>
+      </w:r>
+      <w:proofErr w:type="spellEnd"/>
+      <w:r>
+        <w:rPr>
+          <w:rFonts w:ascii="Liberation Serif" w:hAnsi="Liberation Serif" w:cs="Liberation Serif"/>
+          <w:sz w:val="24"/>
+        </w:rPr>
+        <w:t xml:space="preserve"> o versiones. En cada </w:t>
+      </w:r>
+      <w:proofErr w:type="spellStart"/>
+      <w:r>
+        <w:rPr>
+          <w:rFonts w:ascii="Liberation Serif" w:hAnsi="Liberation Serif" w:cs="Liberation Serif"/>
+          <w:sz w:val="24"/>
+        </w:rPr>
+        <w:t>version</w:t>
+      </w:r>
+      <w:proofErr w:type="spellEnd"/>
+      <w:r>
+        <w:rPr>
+          <w:rFonts w:ascii="Liberation Serif" w:hAnsi="Liberation Serif" w:cs="Liberation Serif"/>
+          <w:sz w:val="24"/>
+        </w:rPr>
+        <w:t xml:space="preserve"> se </w:t>
+      </w:r>
+      <w:proofErr w:type="spellStart"/>
+      <w:r>
+        <w:rPr>
+          <w:rFonts w:ascii="Liberation Serif" w:hAnsi="Liberation Serif" w:cs="Liberation Serif"/>
+          <w:sz w:val="24"/>
+        </w:rPr>
+        <w:t>tendra</w:t>
+      </w:r>
+      <w:proofErr w:type="spellEnd"/>
+      <w:r>
+        <w:rPr>
+          <w:rFonts w:ascii="Liberation Serif" w:hAnsi="Liberation Serif" w:cs="Liberation Serif"/>
+          <w:sz w:val="24"/>
+        </w:rPr>
+        <w:t xml:space="preserve"> una </w:t>
+      </w:r>
+      <w:proofErr w:type="spellStart"/>
+      <w:r>
+        <w:rPr>
+          <w:rFonts w:ascii="Liberation Serif" w:hAnsi="Liberation Serif" w:cs="Liberation Serif"/>
+          <w:sz w:val="24"/>
+        </w:rPr>
+        <w:t>caracteristica</w:t>
+      </w:r>
+      <w:proofErr w:type="spellEnd"/>
+      <w:r>
+        <w:rPr>
+          <w:rFonts w:ascii="Liberation Serif" w:hAnsi="Liberation Serif" w:cs="Liberation Serif"/>
+          <w:sz w:val="24"/>
+        </w:rPr>
+        <w:t xml:space="preserve"> del producto final en un estado entregable (no estrictamente finalizado, </w:t>
+      </w:r>
+      <w:proofErr w:type="spellStart"/>
+      <w:r>
+        <w:rPr>
+          <w:rFonts w:ascii="Liberation Serif" w:hAnsi="Liberation Serif" w:cs="Liberation Serif"/>
+          <w:sz w:val="24"/>
+        </w:rPr>
+        <w:t>podran</w:t>
+      </w:r>
+      <w:proofErr w:type="spellEnd"/>
+      <w:r>
+        <w:rPr>
+          <w:rFonts w:ascii="Liberation Serif" w:hAnsi="Liberation Serif" w:cs="Liberation Serif"/>
+          <w:sz w:val="24"/>
+        </w:rPr>
+        <w:t xml:space="preserve"> surgir cambios).</w:t>
+      </w:r>
+    </w:p>
+    <w:p>
+      <w:pPr>
+        <w:spacing w:after="0"/>
+        <w:jc w:val="both"/>
+        <w:rPr>
+          <w:rFonts w:ascii="Liberation Serif" w:hAnsi="Liberation Serif" w:cs="Liberation Serif"/>
+          <w:sz w:val="24"/>
+        </w:rPr>
+      </w:pPr>
+      <w:r>
+        <w:rPr>
+          <w:rFonts w:ascii="Liberation Serif" w:hAnsi="Liberation Serif" w:cs="Liberation Serif"/>
+          <w:sz w:val="24"/>
+        </w:rPr>
+        <w:tab/>
+        <w:t xml:space="preserve">La primera fase </w:t>
+      </w:r>
+      <w:proofErr w:type="spellStart"/>
+      <w:r>
+        <w:rPr>
+          <w:rFonts w:ascii="Liberation Serif" w:hAnsi="Liberation Serif" w:cs="Liberation Serif"/>
+          <w:sz w:val="24"/>
+        </w:rPr>
+        <w:t>tendra</w:t>
+      </w:r>
+      <w:proofErr w:type="spellEnd"/>
+      <w:r>
+        <w:rPr>
+          <w:rFonts w:ascii="Liberation Serif" w:hAnsi="Liberation Serif" w:cs="Liberation Serif"/>
+          <w:sz w:val="24"/>
+        </w:rPr>
+        <w:t xml:space="preserve"> como meta tener una base de </w:t>
+      </w:r>
+      <w:proofErr w:type="spellStart"/>
+      <w:r>
+        <w:rPr>
+          <w:rFonts w:ascii="Liberation Serif" w:hAnsi="Liberation Serif" w:cs="Liberation Serif"/>
+          <w:sz w:val="24"/>
+        </w:rPr>
+        <w:t>caracteristicas</w:t>
+      </w:r>
+      <w:proofErr w:type="spellEnd"/>
+      <w:r>
+        <w:rPr>
+          <w:rFonts w:ascii="Liberation Serif" w:hAnsi="Liberation Serif" w:cs="Liberation Serif"/>
+          <w:sz w:val="24"/>
+        </w:rPr>
+        <w:t xml:space="preserve"> fundamentales sobre la cual se </w:t>
+      </w:r>
+      <w:proofErr w:type="spellStart"/>
+      <w:r>
+        <w:rPr>
+          <w:rFonts w:ascii="Liberation Serif" w:hAnsi="Liberation Serif" w:cs="Liberation Serif"/>
+          <w:sz w:val="24"/>
+        </w:rPr>
+        <w:t>podran</w:t>
+      </w:r>
+      <w:proofErr w:type="spellEnd"/>
+      <w:r>
+        <w:rPr>
+          <w:rFonts w:ascii="Liberation Serif" w:hAnsi="Liberation Serif" w:cs="Liberation Serif"/>
+          <w:sz w:val="24"/>
+        </w:rPr>
+        <w:t xml:space="preserve"> a</w:t>
+      </w:r>
+      <w:r>
+        <w:rPr>
+          <w:rFonts w:ascii="Liberation Serif" w:hAnsi="Liberation Serif" w:cs="Liberation Serif"/>
+          <w:sz w:val="24"/>
+        </w:rPr>
+        <w:t>ñ</w:t>
+      </w:r>
+      <w:r>
+        <w:rPr>
+          <w:rFonts w:ascii="Liberation Serif" w:hAnsi="Liberation Serif" w:cs="Liberation Serif"/>
+          <w:sz w:val="24"/>
+        </w:rPr>
+        <w:t xml:space="preserve">adir los aspectos mas </w:t>
+      </w:r>
+      <w:proofErr w:type="spellStart"/>
+      <w:r>
+        <w:rPr>
+          <w:rFonts w:ascii="Liberation Serif" w:hAnsi="Liberation Serif" w:cs="Liberation Serif"/>
+          <w:sz w:val="24"/>
+        </w:rPr>
+        <w:t>especificos</w:t>
+      </w:r>
+      <w:proofErr w:type="spellEnd"/>
+      <w:r>
+        <w:rPr>
+          <w:rFonts w:ascii="Liberation Serif" w:hAnsi="Liberation Serif" w:cs="Liberation Serif"/>
+          <w:sz w:val="24"/>
+        </w:rPr>
+        <w:t xml:space="preserve"> del juego.</w:t>
+      </w:r>
+    </w:p>
+    <w:p>
+      <w:pPr>
+        <w:spacing w:after="0"/>
+        <w:jc w:val="both"/>
+        <w:rPr>
+          <w:rFonts w:ascii="Liberation Serif" w:hAnsi="Liberation Serif" w:cs="Liberation Serif"/>
+          <w:sz w:val="24"/>
+        </w:rPr>
+      </w:pPr>
+    </w:p>
+    <w:p>
+      <w:pPr>
+        <w:spacing w:after="0"/>
+        <w:jc w:val="both"/>
+        <w:rPr>
+          <w:rFonts w:ascii="Liberation Serif" w:hAnsi="Liberation Serif" w:cs="Liberation Serif"/>
+          <w:smallCaps/>
+          <w:sz w:val="28"/>
+        </w:rPr>
+      </w:pPr>
+      <w:r>
+        <w:rPr>
+          <w:rFonts w:ascii="Liberation Serif" w:hAnsi="Liberation Serif" w:cs="Liberation Serif"/>
+          <w:smallCaps/>
+          <w:sz w:val="24"/>
+        </w:rPr>
+        <w:lastRenderedPageBreak/>
+        <w:t>Base</w:t>
+      </w:r>
+      <w:r>
+        <w:rPr>
+          <w:rFonts w:ascii="Liberation Serif" w:hAnsi="Liberation Serif" w:cs="Liberation Serif"/>
+          <w:smallCaps/>
+          <w:sz w:val="24"/>
+        </w:rPr>
+        <w:t xml:space="preserve"> – fecha de entrega: 1 de Septiembre</w:t>
+      </w:r>
+    </w:p>
+    <w:p>
+      <w:pPr>
+        <w:pStyle w:val="ListParagraph"/>
         <w:numPr>
           <w:ilvl w:val="0"/>
           <w:numId w:val="5"/>
@@ -588,6 +937,39 @@
           <w:sz w:val="24"/>
         </w:rPr>
       </w:pPr>
+      <w:proofErr w:type="spellStart"/>
+      <w:r>
+        <w:rPr>
+          <w:rFonts w:ascii="Liberation Serif" w:hAnsi="Liberation Serif" w:cs="Liberation Serif"/>
+          <w:b/>
+          <w:sz w:val="24"/>
+        </w:rPr>
+        <w:t>V</w:t>
+      </w:r>
+      <w:r>
+        <w:rPr>
+          <w:rFonts w:ascii="Liberation Serif" w:hAnsi="Liberation Serif" w:cs="Liberation Serif"/>
+          <w:b/>
+          <w:sz w:val="24"/>
+        </w:rPr>
+        <w:t>ersion</w:t>
+      </w:r>
+      <w:proofErr w:type="spellEnd"/>
+      <w:r>
+        <w:rPr>
+          <w:rFonts w:ascii="Liberation Serif" w:hAnsi="Liberation Serif" w:cs="Liberation Serif"/>
+          <w:b/>
+          <w:sz w:val="24"/>
+        </w:rPr>
+        <w:t xml:space="preserve"> 0.0</w:t>
+      </w:r>
+      <w:r>
+        <w:rPr>
+          <w:rFonts w:ascii="Liberation Serif" w:hAnsi="Liberation Serif" w:cs="Liberation Serif"/>
+          <w:sz w:val="24"/>
+        </w:rPr>
+        <w:t xml:space="preserve"> – </w:t>
+      </w:r>
       <w:r>
         <w:rPr>
           <w:rFonts w:ascii="Liberation Serif" w:hAnsi="Liberation Serif" w:cs="Liberation Serif"/>
@@ -595,10 +977,17 @@
         </w:rPr>
         <w:t>Mapa de pruebas</w:t>
       </w:r>
-    </w:p>
-    <w:p>
-      <w:pPr>
-        <w:pStyle w:val="Prrafodelista"/>
+      <w:r>
+        <w:rPr>
+          <w:rFonts w:ascii="Liberation Serif" w:hAnsi="Liberation Serif" w:cs="Liberation Serif"/>
+          <w:sz w:val="24"/>
+        </w:rPr>
+        <w:t xml:space="preserve"> </w:t>
+      </w:r>
+    </w:p>
+    <w:p>
+      <w:pPr>
+        <w:pStyle w:val="ListParagraph"/>
         <w:numPr>
           <w:ilvl w:val="0"/>
           <w:numId w:val="5"/>
@@ -610,6 +999,39 @@
           <w:sz w:val="24"/>
         </w:rPr>
       </w:pPr>
+      <w:proofErr w:type="spellStart"/>
+      <w:r>
+        <w:rPr>
+          <w:rFonts w:ascii="Liberation Serif" w:hAnsi="Liberation Serif" w:cs="Liberation Serif"/>
+          <w:b/>
+          <w:sz w:val="24"/>
+        </w:rPr>
+        <w:t>Version</w:t>
+      </w:r>
+      <w:proofErr w:type="spellEnd"/>
+      <w:r>
+        <w:rPr>
+          <w:rFonts w:ascii="Liberation Serif" w:hAnsi="Liberation Serif" w:cs="Liberation Serif"/>
+          <w:b/>
+          <w:sz w:val="24"/>
+        </w:rPr>
+        <w:t xml:space="preserve"> 0.</w:t>
+      </w:r>
+      <w:r>
+        <w:rPr>
+          <w:rFonts w:ascii="Liberation Serif" w:hAnsi="Liberation Serif" w:cs="Liberation Serif"/>
+          <w:b/>
+          <w:sz w:val="24"/>
+        </w:rPr>
+        <w:t>1</w:t>
+      </w:r>
+      <w:r>
+        <w:rPr>
+          <w:rFonts w:ascii="Liberation Serif" w:hAnsi="Liberation Serif" w:cs="Liberation Serif"/>
+          <w:sz w:val="24"/>
+        </w:rPr>
+        <w:t xml:space="preserve"> – </w:t>
+      </w:r>
       <w:r>
         <w:rPr>
           <w:rFonts w:ascii="Liberation Serif" w:hAnsi="Liberation Serif" w:cs="Liberation Serif"/>
@@ -620,7 +1042,7 @@
     </w:p>
     <w:p>
       <w:pPr>
-        <w:pStyle w:val="Prrafodelista"/>
+        <w:pStyle w:val="ListParagraph"/>
         <w:numPr>
           <w:ilvl w:val="1"/>
           <w:numId w:val="5"/>
@@ -642,7 +1064,7 @@
     </w:p>
     <w:p>
       <w:pPr>
-        <w:pStyle w:val="Prrafodelista"/>
+        <w:pStyle w:val="ListParagraph"/>
         <w:numPr>
           <w:ilvl w:val="1"/>
           <w:numId w:val="5"/>
@@ -671,7 +1093,7 @@
     </w:p>
     <w:p>
       <w:pPr>
-        <w:pStyle w:val="Prrafodelista"/>
+        <w:pStyle w:val="ListParagraph"/>
         <w:numPr>
           <w:ilvl w:val="0"/>
           <w:numId w:val="5"/>
@@ -683,6 +1105,39 @@
           <w:sz w:val="24"/>
         </w:rPr>
       </w:pPr>
+      <w:proofErr w:type="spellStart"/>
+      <w:r>
+        <w:rPr>
+          <w:rFonts w:ascii="Liberation Serif" w:hAnsi="Liberation Serif" w:cs="Liberation Serif"/>
+          <w:b/>
+          <w:sz w:val="24"/>
+        </w:rPr>
+        <w:t>Version</w:t>
+      </w:r>
+      <w:proofErr w:type="spellEnd"/>
+      <w:r>
+        <w:rPr>
+          <w:rFonts w:ascii="Liberation Serif" w:hAnsi="Liberation Serif" w:cs="Liberation Serif"/>
+          <w:b/>
+          <w:sz w:val="24"/>
+        </w:rPr>
+        <w:t xml:space="preserve"> 0.</w:t>
+      </w:r>
+      <w:r>
+        <w:rPr>
+          <w:rFonts w:ascii="Liberation Serif" w:hAnsi="Liberation Serif" w:cs="Liberation Serif"/>
+          <w:b/>
+          <w:sz w:val="24"/>
+        </w:rPr>
+        <w:t>2</w:t>
+      </w:r>
+      <w:r>
+        <w:rPr>
+          <w:rFonts w:ascii="Liberation Serif" w:hAnsi="Liberation Serif" w:cs="Liberation Serif"/>
+          <w:sz w:val="24"/>
+        </w:rPr>
+        <w:t xml:space="preserve"> – </w:t>
+      </w:r>
       <w:r>
         <w:rPr>
           <w:rFonts w:ascii="Liberation Serif" w:hAnsi="Liberation Serif" w:cs="Liberation Serif"/>
@@ -693,7 +1148,7 @@
     </w:p>
     <w:p>
       <w:pPr>
-        <w:pStyle w:val="Prrafodelista"/>
+        <w:pStyle w:val="ListParagraph"/>
         <w:numPr>
           <w:ilvl w:val="1"/>
           <w:numId w:val="5"/>
@@ -715,7 +1170,7 @@
     </w:p>
     <w:p>
       <w:pPr>
-        <w:pStyle w:val="Prrafodelista"/>
+        <w:pStyle w:val="ListParagraph"/>
         <w:numPr>
           <w:ilvl w:val="0"/>
           <w:numId w:val="5"/>
@@ -727,6 +1182,39 @@
           <w:sz w:val="24"/>
         </w:rPr>
       </w:pPr>
+      <w:proofErr w:type="spellStart"/>
+      <w:r>
+        <w:rPr>
+          <w:rFonts w:ascii="Liberation Serif" w:hAnsi="Liberation Serif" w:cs="Liberation Serif"/>
+          <w:b/>
+          <w:sz w:val="24"/>
+        </w:rPr>
+        <w:t>Version</w:t>
+      </w:r>
+      <w:proofErr w:type="spellEnd"/>
+      <w:r>
+        <w:rPr>
+          <w:rFonts w:ascii="Liberation Serif" w:hAnsi="Liberation Serif" w:cs="Liberation Serif"/>
+          <w:b/>
+          <w:sz w:val="24"/>
+        </w:rPr>
+        <w:t xml:space="preserve"> 0.</w:t>
+      </w:r>
+      <w:r>
+        <w:rPr>
+          <w:rFonts w:ascii="Liberation Serif" w:hAnsi="Liberation Serif" w:cs="Liberation Serif"/>
+          <w:b/>
+          <w:sz w:val="24"/>
+        </w:rPr>
+        <w:t>3</w:t>
+      </w:r>
+      <w:r>
+        <w:rPr>
+          <w:rFonts w:ascii="Liberation Serif" w:hAnsi="Liberation Serif" w:cs="Liberation Serif"/>
+          <w:sz w:val="24"/>
+        </w:rPr>
+        <w:t xml:space="preserve"> – </w:t>
+      </w:r>
       <w:r>
         <w:rPr>
           <w:rFonts w:ascii="Liberation Serif" w:hAnsi="Liberation Serif" w:cs="Liberation Serif"/>
@@ -737,7 +1225,7 @@
     </w:p>
     <w:p>
       <w:pPr>
-        <w:pStyle w:val="Prrafodelista"/>
+        <w:pStyle w:val="ListParagraph"/>
         <w:numPr>
           <w:ilvl w:val="1"/>
           <w:numId w:val="5"/>
@@ -759,7 +1247,7 @@
     </w:p>
     <w:p>
       <w:pPr>
-        <w:pStyle w:val="Prrafodelista"/>
+        <w:pStyle w:val="ListParagraph"/>
         <w:numPr>
           <w:ilvl w:val="1"/>
           <w:numId w:val="5"/>
@@ -781,7 +1269,7 @@
     </w:p>
     <w:p>
       <w:pPr>
-        <w:pStyle w:val="Prrafodelista"/>
+        <w:pStyle w:val="ListParagraph"/>
         <w:numPr>
           <w:ilvl w:val="1"/>
           <w:numId w:val="5"/>
@@ -800,10 +1288,17 @@
         </w:rPr>
         <w:t>Salto</w:t>
       </w:r>
-    </w:p>
-    <w:p>
-      <w:pPr>
-        <w:pStyle w:val="Prrafodelista"/>
+      <w:r>
+        <w:rPr>
+          <w:rFonts w:ascii="Liberation Serif" w:hAnsi="Liberation Serif" w:cs="Liberation Serif"/>
+          <w:sz w:val="24"/>
+        </w:rPr>
+        <w:t xml:space="preserve"> vertical</w:t>
+      </w:r>
+    </w:p>
+    <w:p>
+      <w:pPr>
+        <w:pStyle w:val="ListParagraph"/>
         <w:numPr>
           <w:ilvl w:val="1"/>
           <w:numId w:val="5"/>
@@ -825,7 +1320,7 @@
     </w:p>
     <w:p>
       <w:pPr>
-        <w:pStyle w:val="Prrafodelista"/>
+        <w:pStyle w:val="ListParagraph"/>
         <w:numPr>
           <w:ilvl w:val="0"/>
           <w:numId w:val="5"/>
@@ -837,6 +1332,39 @@
           <w:sz w:val="24"/>
         </w:rPr>
       </w:pPr>
+      <w:proofErr w:type="spellStart"/>
+      <w:r>
+        <w:rPr>
+          <w:rFonts w:ascii="Liberation Serif" w:hAnsi="Liberation Serif" w:cs="Liberation Serif"/>
+          <w:b/>
+          <w:sz w:val="24"/>
+        </w:rPr>
+        <w:t>Version</w:t>
+      </w:r>
+      <w:proofErr w:type="spellEnd"/>
+      <w:r>
+        <w:rPr>
+          <w:rFonts w:ascii="Liberation Serif" w:hAnsi="Liberation Serif" w:cs="Liberation Serif"/>
+          <w:b/>
+          <w:sz w:val="24"/>
+        </w:rPr>
+        <w:t xml:space="preserve"> 0.</w:t>
+      </w:r>
+      <w:r>
+        <w:rPr>
+          <w:rFonts w:ascii="Liberation Serif" w:hAnsi="Liberation Serif" w:cs="Liberation Serif"/>
+          <w:b/>
+          <w:sz w:val="24"/>
+        </w:rPr>
+        <w:t>4</w:t>
+      </w:r>
+      <w:r>
+        <w:rPr>
+          <w:rFonts w:ascii="Liberation Serif" w:hAnsi="Liberation Serif" w:cs="Liberation Serif"/>
+          <w:sz w:val="24"/>
+        </w:rPr>
+        <w:t xml:space="preserve"> – </w:t>
+      </w:r>
       <w:r>
         <w:rPr>
           <w:rFonts w:ascii="Liberation Serif" w:hAnsi="Liberation Serif" w:cs="Liberation Serif"/>
@@ -847,7 +1375,7 @@
     </w:p>
     <w:p>
       <w:pPr>
-        <w:pStyle w:val="Prrafodelista"/>
+        <w:pStyle w:val="ListParagraph"/>
         <w:numPr>
           <w:ilvl w:val="1"/>
           <w:numId w:val="5"/>
@@ -864,13 +1392,12 @@
           <w:rFonts w:ascii="Liberation Serif" w:hAnsi="Liberation Serif" w:cs="Liberation Serif"/>
           <w:sz w:val="24"/>
         </w:rPr>
-        <w:lastRenderedPageBreak/>
         <w:t>Llaves para la salida</w:t>
       </w:r>
     </w:p>
     <w:p>
       <w:pPr>
-        <w:pStyle w:val="Prrafodelista"/>
+        <w:pStyle w:val="ListParagraph"/>
         <w:numPr>
           <w:ilvl w:val="0"/>
           <w:numId w:val="5"/>
@@ -882,6 +1409,39 @@
           <w:sz w:val="24"/>
         </w:rPr>
       </w:pPr>
+      <w:proofErr w:type="spellStart"/>
+      <w:r>
+        <w:rPr>
+          <w:rFonts w:ascii="Liberation Serif" w:hAnsi="Liberation Serif" w:cs="Liberation Serif"/>
+          <w:b/>
+          <w:sz w:val="24"/>
+        </w:rPr>
+        <w:t>Version</w:t>
+      </w:r>
+      <w:proofErr w:type="spellEnd"/>
+      <w:r>
+        <w:rPr>
+          <w:rFonts w:ascii="Liberation Serif" w:hAnsi="Liberation Serif" w:cs="Liberation Serif"/>
+          <w:b/>
+          <w:sz w:val="24"/>
+        </w:rPr>
+        <w:t xml:space="preserve"> 0.</w:t>
+      </w:r>
+      <w:r>
+        <w:rPr>
+          <w:rFonts w:ascii="Liberation Serif" w:hAnsi="Liberation Serif" w:cs="Liberation Serif"/>
+          <w:b/>
+          <w:sz w:val="24"/>
+        </w:rPr>
+        <w:t>5</w:t>
+      </w:r>
+      <w:r>
+        <w:rPr>
+          <w:rFonts w:ascii="Liberation Serif" w:hAnsi="Liberation Serif" w:cs="Liberation Serif"/>
+          <w:sz w:val="24"/>
+        </w:rPr>
+        <w:t xml:space="preserve"> – </w:t>
+      </w:r>
       <w:r>
         <w:rPr>
           <w:rFonts w:ascii="Liberation Serif" w:hAnsi="Liberation Serif" w:cs="Liberation Serif"/>
@@ -906,12 +1466,14 @@
         <w:jc w:val="both"/>
         <w:rPr>
           <w:rFonts w:ascii="Liberation Serif" w:hAnsi="Liberation Serif" w:cs="Liberation Serif"/>
-          <w:sz w:val="24"/>
-        </w:rPr>
-      </w:pPr>
-      <w:r>
-        <w:rPr>
-          <w:rFonts w:ascii="Liberation Serif" w:hAnsi="Liberation Serif" w:cs="Liberation Serif"/>
+          <w:smallCaps/>
+          <w:sz w:val="24"/>
+        </w:rPr>
+      </w:pPr>
+      <w:r>
+        <w:rPr>
+          <w:rFonts w:ascii="Liberation Serif" w:hAnsi="Liberation Serif" w:cs="Liberation Serif"/>
+          <w:smallCaps/>
           <w:sz w:val="24"/>
         </w:rPr>
         <w:t xml:space="preserve">Producto </w:t>
@@ -919,6 +1481,7 @@
       <w:r>
         <w:rPr>
           <w:rFonts w:ascii="Liberation Serif" w:hAnsi="Liberation Serif" w:cs="Liberation Serif"/>
+          <w:smallCaps/>
           <w:sz w:val="24"/>
         </w:rPr>
         <w:t>mínimo</w:t>
@@ -926,14 +1489,15 @@
       <w:r>
         <w:rPr>
           <w:rFonts w:ascii="Liberation Serif" w:hAnsi="Liberation Serif" w:cs="Liberation Serif"/>
-          <w:sz w:val="24"/>
-        </w:rPr>
-        <w:t xml:space="preserve"> viable – fecha de entrega: 22º de Septiembre</w:t>
-      </w:r>
-    </w:p>
-    <w:p>
-      <w:pPr>
-        <w:pStyle w:val="Prrafodelista"/>
+          <w:smallCaps/>
+          <w:sz w:val="24"/>
+        </w:rPr>
+        <w:t xml:space="preserve"> viable</w:t>
+      </w:r>
+    </w:p>
+    <w:p>
+      <w:pPr>
+        <w:pStyle w:val="ListParagraph"/>
         <w:numPr>
           <w:ilvl w:val="0"/>
           <w:numId w:val="8"/>
@@ -948,6 +1512,44 @@
       <w:r>
         <w:rPr>
           <w:rFonts w:ascii="Liberation Serif" w:hAnsi="Liberation Serif" w:cs="Liberation Serif"/>
+          <w:b/>
+          <w:sz w:val="24"/>
+        </w:rPr>
+        <w:t>Versión</w:t>
+      </w:r>
+      <w:r>
+        <w:rPr>
+          <w:rFonts w:ascii="Liberation Serif" w:hAnsi="Liberation Serif" w:cs="Liberation Serif"/>
+          <w:b/>
+          <w:sz w:val="24"/>
+        </w:rPr>
+        <w:t xml:space="preserve"> </w:t>
+      </w:r>
+      <w:r>
+        <w:rPr>
+          <w:rFonts w:ascii="Liberation Serif" w:hAnsi="Liberation Serif" w:cs="Liberation Serif"/>
+          <w:b/>
+          <w:sz w:val="24"/>
+        </w:rPr>
+        <w:t>1.0</w:t>
+      </w:r>
+      <w:r>
+        <w:rPr>
+          <w:rFonts w:ascii="Liberation Serif" w:hAnsi="Liberation Serif" w:cs="Liberation Serif"/>
+          <w:sz w:val="24"/>
+        </w:rPr>
+        <w:t xml:space="preserve"> </w:t>
+      </w:r>
+      <w:r>
+        <w:rPr>
+          <w:rFonts w:ascii="Liberation Serif" w:hAnsi="Liberation Serif" w:cs="Liberation Serif"/>
+          <w:sz w:val="24"/>
+        </w:rPr>
+        <w:t xml:space="preserve"> – </w:t>
+      </w:r>
+      <w:r>
+        <w:rPr>
+          <w:rFonts w:ascii="Liberation Serif" w:hAnsi="Liberation Serif" w:cs="Liberation Serif"/>
           <w:sz w:val="24"/>
         </w:rPr>
         <w:t>Interfaz de información</w:t>
@@ -955,7 +1557,7 @@
     </w:p>
     <w:p>
       <w:pPr>
-        <w:pStyle w:val="Prrafodelista"/>
+        <w:pStyle w:val="ListParagraph"/>
         <w:numPr>
           <w:ilvl w:val="1"/>
           <w:numId w:val="8"/>
@@ -972,12 +1574,12 @@
           <w:rFonts w:ascii="Liberation Serif" w:hAnsi="Liberation Serif" w:cs="Liberation Serif"/>
           <w:sz w:val="24"/>
         </w:rPr>
-        <w:t>Mapa</w:t>
-      </w:r>
-    </w:p>
-    <w:p>
-      <w:pPr>
-        <w:pStyle w:val="Prrafodelista"/>
+        <w:t>Mini mapa</w:t>
+      </w:r>
+    </w:p>
+    <w:p>
+      <w:pPr>
+        <w:pStyle w:val="ListParagraph"/>
         <w:numPr>
           <w:ilvl w:val="1"/>
           <w:numId w:val="8"/>
@@ -994,12 +1596,12 @@
           <w:rFonts w:ascii="Liberation Serif" w:hAnsi="Liberation Serif" w:cs="Liberation Serif"/>
           <w:sz w:val="24"/>
         </w:rPr>
-        <w:t>Niveles</w:t>
-      </w:r>
-    </w:p>
-    <w:p>
-      <w:pPr>
-        <w:pStyle w:val="Prrafodelista"/>
+        <w:t>Gráficos de nivel de…</w:t>
+      </w:r>
+    </w:p>
+    <w:p>
+      <w:pPr>
+        <w:pStyle w:val="ListParagraph"/>
         <w:numPr>
           <w:ilvl w:val="2"/>
           <w:numId w:val="8"/>
@@ -1021,7 +1623,7 @@
     </w:p>
     <w:p>
       <w:pPr>
-        <w:pStyle w:val="Prrafodelista"/>
+        <w:pStyle w:val="ListParagraph"/>
         <w:numPr>
           <w:ilvl w:val="2"/>
           <w:numId w:val="8"/>
@@ -1043,7 +1645,7 @@
     </w:p>
     <w:p>
       <w:pPr>
-        <w:pStyle w:val="Prrafodelista"/>
+        <w:pStyle w:val="ListParagraph"/>
         <w:numPr>
           <w:ilvl w:val="2"/>
           <w:numId w:val="8"/>
@@ -1065,7 +1667,7 @@
     </w:p>
     <w:p>
       <w:pPr>
-        <w:pStyle w:val="Prrafodelista"/>
+        <w:pStyle w:val="ListParagraph"/>
         <w:numPr>
           <w:ilvl w:val="2"/>
           <w:numId w:val="8"/>
@@ -1087,7 +1689,7 @@
     </w:p>
     <w:p>
       <w:pPr>
-        <w:pStyle w:val="Prrafodelista"/>
+        <w:pStyle w:val="ListParagraph"/>
         <w:numPr>
           <w:ilvl w:val="0"/>
           <w:numId w:val="6"/>
@@ -1102,6 +1704,37 @@
       <w:r>
         <w:rPr>
           <w:rFonts w:ascii="Liberation Serif" w:hAnsi="Liberation Serif" w:cs="Liberation Serif"/>
+          <w:b/>
+          <w:sz w:val="24"/>
+        </w:rPr>
+        <w:t>Versión</w:t>
+      </w:r>
+      <w:r>
+        <w:rPr>
+          <w:rFonts w:ascii="Liberation Serif" w:hAnsi="Liberation Serif" w:cs="Liberation Serif"/>
+          <w:b/>
+          <w:sz w:val="24"/>
+        </w:rPr>
+        <w:t xml:space="preserve"> </w:t>
+      </w:r>
+      <w:r>
+        <w:rPr>
+          <w:rFonts w:ascii="Liberation Serif" w:hAnsi="Liberation Serif" w:cs="Liberation Serif"/>
+          <w:b/>
+          <w:sz w:val="24"/>
+        </w:rPr>
+        <w:t>1.1</w:t>
+      </w:r>
+      <w:r>
+        <w:rPr>
+          <w:rFonts w:ascii="Liberation Serif" w:hAnsi="Liberation Serif" w:cs="Liberation Serif"/>
+          <w:sz w:val="24"/>
+        </w:rPr>
+        <w:t xml:space="preserve">  – </w:t>
+      </w:r>
+      <w:r>
+        <w:rPr>
+          <w:rFonts w:ascii="Liberation Serif" w:hAnsi="Liberation Serif" w:cs="Liberation Serif"/>
           <w:sz w:val="24"/>
         </w:rPr>
         <w:t>Mapa final</w:t>
@@ -1109,7 +1742,7 @@
     </w:p>
     <w:p>
       <w:pPr>
-        <w:pStyle w:val="Prrafodelista"/>
+        <w:pStyle w:val="ListParagraph"/>
         <w:numPr>
           <w:ilvl w:val="1"/>
           <w:numId w:val="6"/>
@@ -1131,7 +1764,7 @@
     </w:p>
     <w:p>
       <w:pPr>
-        <w:pStyle w:val="Prrafodelista"/>
+        <w:pStyle w:val="ListParagraph"/>
         <w:numPr>
           <w:ilvl w:val="1"/>
           <w:numId w:val="6"/>
@@ -1153,7 +1786,7 @@
     </w:p>
     <w:p>
       <w:pPr>
-        <w:pStyle w:val="Prrafodelista"/>
+        <w:pStyle w:val="ListParagraph"/>
         <w:numPr>
           <w:ilvl w:val="1"/>
           <w:numId w:val="6"/>
@@ -1175,7 +1808,7 @@
     </w:p>
     <w:p>
       <w:pPr>
-        <w:pStyle w:val="Prrafodelista"/>
+        <w:pStyle w:val="ListParagraph"/>
         <w:numPr>
           <w:ilvl w:val="1"/>
           <w:numId w:val="6"/>
@@ -1197,7 +1830,7 @@
     </w:p>
     <w:p>
       <w:pPr>
-        <w:pStyle w:val="Prrafodelista"/>
+        <w:pStyle w:val="ListParagraph"/>
         <w:numPr>
           <w:ilvl w:val="0"/>
           <w:numId w:val="6"/>
@@ -1212,6 +1845,37 @@
       <w:r>
         <w:rPr>
           <w:rFonts w:ascii="Liberation Serif" w:hAnsi="Liberation Serif" w:cs="Liberation Serif"/>
+          <w:b/>
+          <w:sz w:val="24"/>
+        </w:rPr>
+        <w:t>Versión</w:t>
+      </w:r>
+      <w:r>
+        <w:rPr>
+          <w:rFonts w:ascii="Liberation Serif" w:hAnsi="Liberation Serif" w:cs="Liberation Serif"/>
+          <w:b/>
+          <w:sz w:val="24"/>
+        </w:rPr>
+        <w:t xml:space="preserve"> </w:t>
+      </w:r>
+      <w:r>
+        <w:rPr>
+          <w:rFonts w:ascii="Liberation Serif" w:hAnsi="Liberation Serif" w:cs="Liberation Serif"/>
+          <w:b/>
+          <w:sz w:val="24"/>
+        </w:rPr>
+        <w:t>1.2</w:t>
+      </w:r>
+      <w:r>
+        <w:rPr>
+          <w:rFonts w:ascii="Liberation Serif" w:hAnsi="Liberation Serif" w:cs="Liberation Serif"/>
+          <w:sz w:val="24"/>
+        </w:rPr>
+        <w:t xml:space="preserve"> – </w:t>
+      </w:r>
+      <w:r>
+        <w:rPr>
+          <w:rFonts w:ascii="Liberation Serif" w:hAnsi="Liberation Serif" w:cs="Liberation Serif"/>
           <w:sz w:val="24"/>
         </w:rPr>
         <w:t>Comportamientos finales de los objetos ambientales</w:t>
@@ -1219,7 +1883,7 @@
     </w:p>
     <w:p>
       <w:pPr>
-        <w:pStyle w:val="Prrafodelista"/>
+        <w:pStyle w:val="ListParagraph"/>
         <w:numPr>
           <w:ilvl w:val="1"/>
           <w:numId w:val="6"/>
@@ -1241,7 +1905,7 @@
     </w:p>
     <w:p>
       <w:pPr>
-        <w:pStyle w:val="Prrafodelista"/>
+        <w:pStyle w:val="ListParagraph"/>
         <w:numPr>
           <w:ilvl w:val="1"/>
           <w:numId w:val="6"/>
@@ -1263,7 +1927,7 @@
     </w:p>
     <w:p>
       <w:pPr>
-        <w:pStyle w:val="Prrafodelista"/>
+        <w:pStyle w:val="ListParagraph"/>
         <w:numPr>
           <w:ilvl w:val="1"/>
           <w:numId w:val="6"/>
@@ -1294,7 +1958,7 @@
     </w:p>
     <w:p>
       <w:pPr>
-        <w:pStyle w:val="Prrafodelista"/>
+        <w:pStyle w:val="ListParagraph"/>
         <w:numPr>
           <w:ilvl w:val="1"/>
           <w:numId w:val="6"/>
@@ -1316,7 +1980,7 @@
     </w:p>
     <w:p>
       <w:pPr>
-        <w:pStyle w:val="Prrafodelista"/>
+        <w:pStyle w:val="ListParagraph"/>
         <w:numPr>
           <w:ilvl w:val="0"/>
           <w:numId w:val="6"/>
@@ -1328,6 +1992,39 @@
           <w:sz w:val="24"/>
         </w:rPr>
       </w:pPr>
+      <w:proofErr w:type="spellStart"/>
+      <w:r>
+        <w:rPr>
+          <w:rFonts w:ascii="Liberation Serif" w:hAnsi="Liberation Serif" w:cs="Liberation Serif"/>
+          <w:b/>
+          <w:sz w:val="24"/>
+        </w:rPr>
+        <w:t>Version</w:t>
+      </w:r>
+      <w:proofErr w:type="spellEnd"/>
+      <w:r>
+        <w:rPr>
+          <w:rFonts w:ascii="Liberation Serif" w:hAnsi="Liberation Serif" w:cs="Liberation Serif"/>
+          <w:b/>
+          <w:sz w:val="24"/>
+        </w:rPr>
+        <w:t xml:space="preserve"> 1.</w:t>
+      </w:r>
+      <w:r>
+        <w:rPr>
+          <w:rFonts w:ascii="Liberation Serif" w:hAnsi="Liberation Serif" w:cs="Liberation Serif"/>
+          <w:b/>
+          <w:sz w:val="24"/>
+        </w:rPr>
+        <w:t>3</w:t>
+      </w:r>
+      <w:r>
+        <w:rPr>
+          <w:rFonts w:ascii="Liberation Serif" w:hAnsi="Liberation Serif" w:cs="Liberation Serif"/>
+          <w:sz w:val="24"/>
+        </w:rPr>
+        <w:t xml:space="preserve"> – </w:t>
+      </w:r>
       <w:r>
         <w:rPr>
           <w:rFonts w:ascii="Liberation Serif" w:hAnsi="Liberation Serif" w:cs="Liberation Serif"/>
@@ -1345,7 +2042,7 @@
     </w:p>
     <w:p>
       <w:pPr>
-        <w:pStyle w:val="Prrafodelista"/>
+        <w:pStyle w:val="ListParagraph"/>
         <w:numPr>
           <w:ilvl w:val="1"/>
           <w:numId w:val="6"/>
@@ -1367,7 +2064,7 @@
     </w:p>
     <w:p>
       <w:pPr>
-        <w:pStyle w:val="Prrafodelista"/>
+        <w:pStyle w:val="ListParagraph"/>
         <w:numPr>
           <w:ilvl w:val="1"/>
           <w:numId w:val="6"/>
@@ -1391,7 +2088,7 @@
     </w:p>
     <w:p>
       <w:pPr>
-        <w:pStyle w:val="Prrafodelista"/>
+        <w:pStyle w:val="ListParagraph"/>
         <w:numPr>
           <w:ilvl w:val="1"/>
           <w:numId w:val="6"/>
@@ -1413,7 +2110,7 @@
     </w:p>
     <w:p>
       <w:pPr>
-        <w:pStyle w:val="Prrafodelista"/>
+        <w:pStyle w:val="ListParagraph"/>
         <w:numPr>
           <w:ilvl w:val="0"/>
           <w:numId w:val="6"/>
@@ -1425,6 +2122,39 @@
           <w:sz w:val="24"/>
         </w:rPr>
       </w:pPr>
+      <w:proofErr w:type="spellStart"/>
+      <w:r>
+        <w:rPr>
+          <w:rFonts w:ascii="Liberation Serif" w:hAnsi="Liberation Serif" w:cs="Liberation Serif"/>
+          <w:b/>
+          <w:sz w:val="24"/>
+        </w:rPr>
+        <w:t>Version</w:t>
+      </w:r>
+      <w:proofErr w:type="spellEnd"/>
+      <w:r>
+        <w:rPr>
+          <w:rFonts w:ascii="Liberation Serif" w:hAnsi="Liberation Serif" w:cs="Liberation Serif"/>
+          <w:b/>
+          <w:sz w:val="24"/>
+        </w:rPr>
+        <w:t xml:space="preserve"> 1.</w:t>
+      </w:r>
+      <w:r>
+        <w:rPr>
+          <w:rFonts w:ascii="Liberation Serif" w:hAnsi="Liberation Serif" w:cs="Liberation Serif"/>
+          <w:b/>
+          <w:sz w:val="24"/>
+        </w:rPr>
+        <w:t>4</w:t>
+      </w:r>
+      <w:r>
+        <w:rPr>
+          <w:rFonts w:ascii="Liberation Serif" w:hAnsi="Liberation Serif" w:cs="Liberation Serif"/>
+          <w:sz w:val="24"/>
+        </w:rPr>
+        <w:t xml:space="preserve"> – </w:t>
+      </w:r>
       <w:r>
         <w:rPr>
           <w:rFonts w:ascii="Liberation Serif" w:hAnsi="Liberation Serif" w:cs="Liberation Serif"/>
@@ -1435,7 +2165,7 @@
     </w:p>
     <w:p>
       <w:pPr>
-        <w:pStyle w:val="Prrafodelista"/>
+        <w:pStyle w:val="ListParagraph"/>
         <w:numPr>
           <w:ilvl w:val="1"/>
           <w:numId w:val="6"/>
@@ -1454,10 +2184,12 @@
         </w:rPr>
         <w:t>Mecanismo de visibilidad</w:t>
       </w:r>
-    </w:p>
-    <w:p>
-      <w:pPr>
-        <w:pStyle w:val="Prrafodelista"/>
+      <w:bookmarkStart w:id="0" w:name="_GoBack"/>
+      <w:bookmarkEnd w:id="0"/>
+    </w:p>
+    <w:p>
+      <w:pPr>
+        <w:pStyle w:val="ListParagraph"/>
         <w:numPr>
           <w:ilvl w:val="0"/>
           <w:numId w:val="6"/>
@@ -1469,6 +2201,39 @@
           <w:sz w:val="24"/>
         </w:rPr>
       </w:pPr>
+      <w:proofErr w:type="spellStart"/>
+      <w:r>
+        <w:rPr>
+          <w:rFonts w:ascii="Liberation Serif" w:hAnsi="Liberation Serif" w:cs="Liberation Serif"/>
+          <w:b/>
+          <w:sz w:val="24"/>
+        </w:rPr>
+        <w:t>Version</w:t>
+      </w:r>
+      <w:proofErr w:type="spellEnd"/>
+      <w:r>
+        <w:rPr>
+          <w:rFonts w:ascii="Liberation Serif" w:hAnsi="Liberation Serif" w:cs="Liberation Serif"/>
+          <w:b/>
+          <w:sz w:val="24"/>
+        </w:rPr>
+        <w:t xml:space="preserve"> 1.</w:t>
+      </w:r>
+      <w:r>
+        <w:rPr>
+          <w:rFonts w:ascii="Liberation Serif" w:hAnsi="Liberation Serif" w:cs="Liberation Serif"/>
+          <w:b/>
+          <w:sz w:val="24"/>
+        </w:rPr>
+        <w:t>5</w:t>
+      </w:r>
+      <w:r>
+        <w:rPr>
+          <w:rFonts w:ascii="Liberation Serif" w:hAnsi="Liberation Serif" w:cs="Liberation Serif"/>
+          <w:sz w:val="24"/>
+        </w:rPr>
+        <w:t xml:space="preserve"> – </w:t>
+      </w:r>
       <w:r>
         <w:rPr>
           <w:rFonts w:ascii="Liberation Serif" w:hAnsi="Liberation Serif" w:cs="Liberation Serif"/>
@@ -1479,7 +2244,7 @@
     </w:p>
     <w:p>
       <w:pPr>
-        <w:pStyle w:val="Prrafodelista"/>
+        <w:pStyle w:val="ListParagraph"/>
         <w:numPr>
           <w:ilvl w:val="1"/>
           <w:numId w:val="6"/>
@@ -1491,10 +2256,26 @@
           <w:sz w:val="24"/>
         </w:rPr>
       </w:pPr>
-    </w:p>
-    <w:p>
-      <w:pPr>
-        <w:pStyle w:val="Prrafodelista"/>
+      <w:r>
+        <w:rPr>
+          <w:rFonts w:ascii="Liberation Serif" w:hAnsi="Liberation Serif" w:cs="Liberation Serif"/>
+          <w:sz w:val="24"/>
+        </w:rPr>
+        <w:t xml:space="preserve">Offset </w:t>
+      </w:r>
+      <w:proofErr w:type="spellStart"/>
+      <w:r>
+        <w:rPr>
+          <w:rFonts w:ascii="Liberation Serif" w:hAnsi="Liberation Serif" w:cs="Liberation Serif"/>
+          <w:sz w:val="24"/>
+        </w:rPr>
+        <w:t>dinamico</w:t>
+      </w:r>
+      <w:proofErr w:type="spellEnd"/>
+    </w:p>
+    <w:p>
+      <w:pPr>
+        <w:pStyle w:val="ListParagraph"/>
         <w:numPr>
           <w:ilvl w:val="1"/>
           <w:numId w:val="6"/>
@@ -1525,7 +2306,7 @@
     </w:p>
     <w:p>
       <w:pPr>
-        <w:pStyle w:val="Prrafodelista"/>
+        <w:pStyle w:val="ListParagraph"/>
         <w:numPr>
           <w:ilvl w:val="0"/>
           <w:numId w:val="6"/>
@@ -1537,6 +2318,39 @@
           <w:sz w:val="24"/>
         </w:rPr>
       </w:pPr>
+      <w:proofErr w:type="spellStart"/>
+      <w:r>
+        <w:rPr>
+          <w:rFonts w:ascii="Liberation Serif" w:hAnsi="Liberation Serif" w:cs="Liberation Serif"/>
+          <w:b/>
+          <w:sz w:val="24"/>
+        </w:rPr>
+        <w:t>Version</w:t>
+      </w:r>
+      <w:proofErr w:type="spellEnd"/>
+      <w:r>
+        <w:rPr>
+          <w:rFonts w:ascii="Liberation Serif" w:hAnsi="Liberation Serif" w:cs="Liberation Serif"/>
+          <w:b/>
+          <w:sz w:val="24"/>
+        </w:rPr>
+        <w:t xml:space="preserve"> 1.</w:t>
+      </w:r>
+      <w:r>
+        <w:rPr>
+          <w:rFonts w:ascii="Liberation Serif" w:hAnsi="Liberation Serif" w:cs="Liberation Serif"/>
+          <w:b/>
+          <w:sz w:val="24"/>
+        </w:rPr>
+        <w:t>6</w:t>
+      </w:r>
+      <w:r>
+        <w:rPr>
+          <w:rFonts w:ascii="Liberation Serif" w:hAnsi="Liberation Serif" w:cs="Liberation Serif"/>
+          <w:sz w:val="24"/>
+        </w:rPr>
+        <w:t xml:space="preserve"> – </w:t>
+      </w:r>
       <w:r>
         <w:rPr>
           <w:rFonts w:ascii="Liberation Serif" w:hAnsi="Liberation Serif" w:cs="Liberation Serif"/>
@@ -1547,7 +2361,7 @@
     </w:p>
     <w:p>
       <w:pPr>
-        <w:pStyle w:val="Prrafodelista"/>
+        <w:pStyle w:val="ListParagraph"/>
         <w:numPr>
           <w:ilvl w:val="0"/>
           <w:numId w:val="6"/>
@@ -1559,6 +2373,39 @@
           <w:sz w:val="24"/>
         </w:rPr>
       </w:pPr>
+      <w:proofErr w:type="spellStart"/>
+      <w:r>
+        <w:rPr>
+          <w:rFonts w:ascii="Liberation Serif" w:hAnsi="Liberation Serif" w:cs="Liberation Serif"/>
+          <w:b/>
+          <w:sz w:val="24"/>
+        </w:rPr>
+        <w:t>Version</w:t>
+      </w:r>
+      <w:proofErr w:type="spellEnd"/>
+      <w:r>
+        <w:rPr>
+          <w:rFonts w:ascii="Liberation Serif" w:hAnsi="Liberation Serif" w:cs="Liberation Serif"/>
+          <w:b/>
+          <w:sz w:val="24"/>
+        </w:rPr>
+        <w:t xml:space="preserve"> 1.</w:t>
+      </w:r>
+      <w:r>
+        <w:rPr>
+          <w:rFonts w:ascii="Liberation Serif" w:hAnsi="Liberation Serif" w:cs="Liberation Serif"/>
+          <w:b/>
+          <w:sz w:val="24"/>
+        </w:rPr>
+        <w:t>7</w:t>
+      </w:r>
+      <w:r>
+        <w:rPr>
+          <w:rFonts w:ascii="Liberation Serif" w:hAnsi="Liberation Serif" w:cs="Liberation Serif"/>
+          <w:sz w:val="24"/>
+        </w:rPr>
+        <w:t xml:space="preserve"> – </w:t>
+      </w:r>
       <w:r>
         <w:rPr>
           <w:rFonts w:ascii="Liberation Serif" w:hAnsi="Liberation Serif" w:cs="Liberation Serif"/>
@@ -1569,7 +2416,7 @@
     </w:p>
     <w:p>
       <w:pPr>
-        <w:pStyle w:val="Prrafodelista"/>
+        <w:pStyle w:val="ListParagraph"/>
         <w:numPr>
           <w:ilvl w:val="1"/>
           <w:numId w:val="6"/>
@@ -1591,7 +2438,7 @@
     </w:p>
     <w:p>
       <w:pPr>
-        <w:pStyle w:val="Prrafodelista"/>
+        <w:pStyle w:val="ListParagraph"/>
         <w:numPr>
           <w:ilvl w:val="1"/>
           <w:numId w:val="6"/>
@@ -1615,7 +2462,7 @@
     </w:p>
     <w:p>
       <w:pPr>
-        <w:pStyle w:val="Prrafodelista"/>
+        <w:pStyle w:val="ListParagraph"/>
         <w:numPr>
           <w:ilvl w:val="1"/>
           <w:numId w:val="6"/>
@@ -1637,7 +2484,7 @@
     </w:p>
     <w:sectPr>
       <w:pgSz w:w="11906" w:h="16838"/>
-      <w:pgMar w:top="1417" w:right="1701" w:bottom="1417" w:left="1701" w:header="708" w:footer="708" w:gutter="0"/>
+      <w:pgMar w:top="1440" w:right="2880" w:bottom="1440" w:left="2880" w:header="708" w:footer="708" w:gutter="0"/>
       <w:cols w:space="708"/>
       <w:docGrid w:linePitch="360"/>
     </w:sectPr>
@@ -1646,7 +2493,7 @@
 </file>
 
 <file path=word/numbering.xml><?xml version="1.0" encoding="utf-8"?>
-<w:numbering xmlns:ve="http://schemas.openxmlformats.org/markup-compatibility/2006" xmlns:o="urn:schemas-microsoft-com:office:office" xmlns:r="http://schemas.openxmlformats.org/officeDocument/2006/relationships" xmlns:m="http://schemas.openxmlformats.org/officeDocument/2006/math" xmlns:v="urn:schemas-microsoft-com:vml" xmlns:wp="http://schemas.openxmlformats.org/drawingml/2006/wordprocessingDrawing" xmlns:w10="urn:schemas-microsoft-com:office:word" xmlns:w="http://schemas.openxmlformats.org/wordprocessingml/2006/main" xmlns:wne="http://schemas.microsoft.com/office/word/2006/wordml">
+<w:numbering xmlns:wpc="http://schemas.microsoft.com/office/word/2010/wordprocessingCanvas" xmlns:mc="http://schemas.openxmlformats.org/markup-compatibility/2006" xmlns:o="urn:schemas-microsoft-com:office:office" xmlns:r="http://schemas.openxmlformats.org/officeDocument/2006/relationships" xmlns:m="http://schemas.openxmlformats.org/officeDocument/2006/math" xmlns:v="urn:schemas-microsoft-com:vml" xmlns:wp14="http://schemas.microsoft.com/office/word/2010/wordprocessingDrawing" xmlns:wp="http://schemas.openxmlformats.org/drawingml/2006/wordprocessingDrawing" xmlns:w10="urn:schemas-microsoft-com:office:word" xmlns:w="http://schemas.openxmlformats.org/wordprocessingml/2006/main" xmlns:w14="http://schemas.microsoft.com/office/word/2010/wordml" xmlns:w15="http://schemas.microsoft.com/office/word/2012/wordml" xmlns:wpg="http://schemas.microsoft.com/office/word/2010/wordprocessingGroup" xmlns:wpi="http://schemas.microsoft.com/office/word/2010/wordprocessingInk" xmlns:wne="http://schemas.microsoft.com/office/word/2006/wordml" xmlns:wps="http://schemas.microsoft.com/office/word/2010/wordprocessingShape" mc:Ignorable="w14 w15 wp14">
   <w:abstractNum w:abstractNumId="0">
     <w:nsid w:val="02EA7653"/>
     <w:multiLevelType w:val="hybridMultilevel"/>
@@ -2579,7 +3426,7 @@
 </file>
 
 <file path=word/styles.xml><?xml version="1.0" encoding="utf-8"?>
-<w:styles xmlns:r="http://schemas.openxmlformats.org/officeDocument/2006/relationships" xmlns:w="http://schemas.openxmlformats.org/wordprocessingml/2006/main">
+<w:styles xmlns:mc="http://schemas.openxmlformats.org/markup-compatibility/2006" xmlns:r="http://schemas.openxmlformats.org/officeDocument/2006/relationships" xmlns:w="http://schemas.openxmlformats.org/wordprocessingml/2006/main" xmlns:w14="http://schemas.microsoft.com/office/word/2010/wordml" xmlns:w15="http://schemas.microsoft.com/office/word/2012/wordml" mc:Ignorable="w14 w15">
   <w:docDefaults>
     <w:rPrDefault>
       <w:rPr>
@@ -2595,162 +3442,395 @@
       </w:pPr>
     </w:pPrDefault>
   </w:docDefaults>
-  <w:latentStyles w:defLockedState="0" w:defUIPriority="99" w:defSemiHidden="1" w:defUnhideWhenUsed="1" w:defQFormat="0" w:count="267">
-    <w:lsdException w:name="Normal" w:semiHidden="0" w:uiPriority="0" w:unhideWhenUsed="0" w:qFormat="1"/>
-    <w:lsdException w:name="heading 1" w:semiHidden="0" w:uiPriority="9" w:unhideWhenUsed="0" w:qFormat="1"/>
-    <w:lsdException w:name="heading 2" w:uiPriority="9" w:qFormat="1"/>
-    <w:lsdException w:name="heading 3" w:uiPriority="9" w:qFormat="1"/>
-    <w:lsdException w:name="heading 4" w:uiPriority="9" w:qFormat="1"/>
-    <w:lsdException w:name="heading 5" w:uiPriority="9" w:qFormat="1"/>
-    <w:lsdException w:name="heading 6" w:uiPriority="9" w:qFormat="1"/>
-    <w:lsdException w:name="heading 7" w:uiPriority="9" w:qFormat="1"/>
-    <w:lsdException w:name="heading 8" w:uiPriority="9" w:qFormat="1"/>
-    <w:lsdException w:name="heading 9" w:uiPriority="9" w:qFormat="1"/>
-    <w:lsdException w:name="toc 1" w:uiPriority="39"/>
-    <w:lsdException w:name="toc 2" w:uiPriority="39"/>
-    <w:lsdException w:name="toc 3" w:uiPriority="39"/>
-    <w:lsdException w:name="toc 4" w:uiPriority="39"/>
-    <w:lsdException w:name="toc 5" w:uiPriority="39"/>
-    <w:lsdException w:name="toc 6" w:uiPriority="39"/>
-    <w:lsdException w:name="toc 7" w:uiPriority="39"/>
-    <w:lsdException w:name="toc 8" w:uiPriority="39"/>
-    <w:lsdException w:name="toc 9" w:uiPriority="39"/>
-    <w:lsdException w:name="caption" w:uiPriority="35" w:qFormat="1"/>
-    <w:lsdException w:name="Title" w:semiHidden="0" w:uiPriority="10" w:unhideWhenUsed="0" w:qFormat="1"/>
-    <w:lsdException w:name="Default Paragraph Font" w:uiPriority="1"/>
-    <w:lsdException w:name="Subtitle" w:semiHidden="0" w:uiPriority="11" w:unhideWhenUsed="0" w:qFormat="1"/>
-    <w:lsdException w:name="Strong" w:semiHidden="0" w:uiPriority="22" w:unhideWhenUsed="0" w:qFormat="1"/>
-    <w:lsdException w:name="Emphasis" w:semiHidden="0" w:uiPriority="20" w:unhideWhenUsed="0" w:qFormat="1"/>
-    <w:lsdException w:name="Table Grid" w:semiHidden="0" w:uiPriority="59" w:unhideWhenUsed="0"/>
-    <w:lsdException w:name="Placeholder Text" w:unhideWhenUsed="0"/>
-    <w:lsdException w:name="No Spacing" w:semiHidden="0" w:uiPriority="1" w:unhideWhenUsed="0" w:qFormat="1"/>
-    <w:lsdException w:name="Light Shading" w:semiHidden="0" w:uiPriority="60" w:unhideWhenUsed="0"/>
-    <w:lsdException w:name="Light List" w:semiHidden="0" w:uiPriority="61" w:unhideWhenUsed="0"/>
-    <w:lsdException w:name="Light Grid" w:semiHidden="0" w:uiPriority="62" w:unhideWhenUsed="0"/>
-    <w:lsdException w:name="Medium Shading 1" w:semiHidden="0" w:uiPriority="63" w:unhideWhenUsed="0"/>
-    <w:lsdException w:name="Medium Shading 2" w:semiHidden="0" w:uiPriority="64" w:unhideWhenUsed="0"/>
-    <w:lsdException w:name="Medium List 1" w:semiHidden="0" w:uiPriority="65" w:unhideWhenUsed="0"/>
-    <w:lsdException w:name="Medium List 2" w:semiHidden="0" w:uiPriority="66" w:unhideWhenUsed="0"/>
-    <w:lsdException w:name="Medium Grid 1" w:semiHidden="0" w:uiPriority="67" w:unhideWhenUsed="0"/>
-    <w:lsdException w:name="Medium Grid 2" w:semiHidden="0" w:uiPriority="68" w:unhideWhenUsed="0"/>
-    <w:lsdException w:name="Medium Grid 3" w:semiHidden="0" w:uiPriority="69" w:unhideWhenUsed="0"/>
-    <w:lsdException w:name="Dark List" w:semiHidden="0" w:uiPriority="70" w:unhideWhenUsed="0"/>
-    <w:lsdException w:name="Colorful Shading" w:semiHidden="0" w:uiPriority="71" w:unhideWhenUsed="0"/>
-    <w:lsdException w:name="Colorful List" w:semiHidden="0" w:uiPriority="72" w:unhideWhenUsed="0"/>
-    <w:lsdException w:name="Colorful Grid" w:semiHidden="0" w:uiPriority="73" w:unhideWhenUsed="0"/>
-    <w:lsdException w:name="Light Shading Accent 1" w:semiHidden="0" w:uiPriority="60" w:unhideWhenUsed="0"/>
-    <w:lsdException w:name="Light List Accent 1" w:semiHidden="0" w:uiPriority="61" w:unhideWhenUsed="0"/>
-    <w:lsdException w:name="Light Grid Accent 1" w:semiHidden="0" w:uiPriority="62" w:unhideWhenUsed="0"/>
-    <w:lsdException w:name="Medium Shading 1 Accent 1" w:semiHidden="0" w:uiPriority="63" w:unhideWhenUsed="0"/>
-    <w:lsdException w:name="Medium Shading 2 Accent 1" w:semiHidden="0" w:uiPriority="64" w:unhideWhenUsed="0"/>
-    <w:lsdException w:name="Medium List 1 Accent 1" w:semiHidden="0" w:uiPriority="65" w:unhideWhenUsed="0"/>
-    <w:lsdException w:name="Revision" w:unhideWhenUsed="0"/>
-    <w:lsdException w:name="List Paragraph" w:semiHidden="0" w:uiPriority="34" w:unhideWhenUsed="0" w:qFormat="1"/>
-    <w:lsdException w:name="Quote" w:semiHidden="0" w:uiPriority="29" w:unhideWhenUsed="0" w:qFormat="1"/>
-    <w:lsdException w:name="Intense Quote" w:semiHidden="0" w:uiPriority="30" w:unhideWhenUsed="0" w:qFormat="1"/>
-    <w:lsdException w:name="Medium List 2 Accent 1" w:semiHidden="0" w:uiPriority="66" w:unhideWhenUsed="0"/>
-    <w:lsdException w:name="Medium Grid 1 Accent 1" w:semiHidden="0" w:uiPriority="67" w:unhideWhenUsed="0"/>
-    <w:lsdException w:name="Medium Grid 2 Accent 1" w:semiHidden="0" w:uiPriority="68" w:unhideWhenUsed="0"/>
-    <w:lsdException w:name="Medium Grid 3 Accent 1" w:semiHidden="0" w:uiPriority="69" w:unhideWhenUsed="0"/>
-    <w:lsdException w:name="Dark List Accent 1" w:semiHidden="0" w:uiPriority="70" w:unhideWhenUsed="0"/>
-    <w:lsdException w:name="Colorful Shading Accent 1" w:semiHidden="0" w:uiPriority="71" w:unhideWhenUsed="0"/>
-    <w:lsdException w:name="Colorful List Accent 1" w:semiHidden="0" w:uiPriority="72" w:unhideWhenUsed="0"/>
-    <w:lsdException w:name="Colorful Grid Accent 1" w:semiHidden="0" w:uiPriority="73" w:unhideWhenUsed="0"/>
-    <w:lsdException w:name="Light Shading Accent 2" w:semiHidden="0" w:uiPriority="60" w:unhideWhenUsed="0"/>
-    <w:lsdException w:name="Light List Accent 2" w:semiHidden="0" w:uiPriority="61" w:unhideWhenUsed="0"/>
-    <w:lsdException w:name="Light Grid Accent 2" w:semiHidden="0" w:uiPriority="62" w:unhideWhenUsed="0"/>
-    <w:lsdException w:name="Medium Shading 1 Accent 2" w:semiHidden="0" w:uiPriority="63" w:unhideWhenUsed="0"/>
-    <w:lsdException w:name="Medium Shading 2 Accent 2" w:semiHidden="0" w:uiPriority="64" w:unhideWhenUsed="0"/>
-    <w:lsdException w:name="Medium List 1 Accent 2" w:semiHidden="0" w:uiPriority="65" w:unhideWhenUsed="0"/>
-    <w:lsdException w:name="Medium List 2 Accent 2" w:semiHidden="0" w:uiPriority="66" w:unhideWhenUsed="0"/>
-    <w:lsdException w:name="Medium Grid 1 Accent 2" w:semiHidden="0" w:uiPriority="67" w:unhideWhenUsed="0"/>
-    <w:lsdException w:name="Medium Grid 2 Accent 2" w:semiHidden="0" w:uiPriority="68" w:unhideWhenUsed="0"/>
-    <w:lsdException w:name="Medium Grid 3 Accent 2" w:semiHidden="0" w:uiPriority="69" w:unhideWhenUsed="0"/>
-    <w:lsdException w:name="Dark List Accent 2" w:semiHidden="0" w:uiPriority="70" w:unhideWhenUsed="0"/>
-    <w:lsdException w:name="Colorful Shading Accent 2" w:semiHidden="0" w:uiPriority="71" w:unhideWhenUsed="0"/>
-    <w:lsdException w:name="Colorful List Accent 2" w:semiHidden="0" w:uiPriority="72" w:unhideWhenUsed="0"/>
-    <w:lsdException w:name="Colorful Grid Accent 2" w:semiHidden="0" w:uiPriority="73" w:unhideWhenUsed="0"/>
-    <w:lsdException w:name="Light Shading Accent 3" w:semiHidden="0" w:uiPriority="60" w:unhideWhenUsed="0"/>
-    <w:lsdException w:name="Light List Accent 3" w:semiHidden="0" w:uiPriority="61" w:unhideWhenUsed="0"/>
-    <w:lsdException w:name="Light Grid Accent 3" w:semiHidden="0" w:uiPriority="62" w:unhideWhenUsed="0"/>
-    <w:lsdException w:name="Medium Shading 1 Accent 3" w:semiHidden="0" w:uiPriority="63" w:unhideWhenUsed="0"/>
-    <w:lsdException w:name="Medium Shading 2 Accent 3" w:semiHidden="0" w:uiPriority="64" w:unhideWhenUsed="0"/>
-    <w:lsdException w:name="Medium List 1 Accent 3" w:semiHidden="0" w:uiPriority="65" w:unhideWhenUsed="0"/>
-    <w:lsdException w:name="Medium List 2 Accent 3" w:semiHidden="0" w:uiPriority="66" w:unhideWhenUsed="0"/>
-    <w:lsdException w:name="Medium Grid 1 Accent 3" w:semiHidden="0" w:uiPriority="67" w:unhideWhenUsed="0"/>
-    <w:lsdException w:name="Medium Grid 2 Accent 3" w:semiHidden="0" w:uiPriority="68" w:unhideWhenUsed="0"/>
-    <w:lsdException w:name="Medium Grid 3 Accent 3" w:semiHidden="0" w:uiPriority="69" w:unhideWhenUsed="0"/>
-    <w:lsdException w:name="Dark List Accent 3" w:semiHidden="0" w:uiPriority="70" w:unhideWhenUsed="0"/>
-    <w:lsdException w:name="Colorful Shading Accent 3" w:semiHidden="0" w:uiPriority="71" w:unhideWhenUsed="0"/>
-    <w:lsdException w:name="Colorful List Accent 3" w:semiHidden="0" w:uiPriority="72" w:unhideWhenUsed="0"/>
-    <w:lsdException w:name="Colorful Grid Accent 3" w:semiHidden="0" w:uiPriority="73" w:unhideWhenUsed="0"/>
-    <w:lsdException w:name="Light Shading Accent 4" w:semiHidden="0" w:uiPriority="60" w:unhideWhenUsed="0"/>
-    <w:lsdException w:name="Light List Accent 4" w:semiHidden="0" w:uiPriority="61" w:unhideWhenUsed="0"/>
-    <w:lsdException w:name="Light Grid Accent 4" w:semiHidden="0" w:uiPriority="62" w:unhideWhenUsed="0"/>
-    <w:lsdException w:name="Medium Shading 1 Accent 4" w:semiHidden="0" w:uiPriority="63" w:unhideWhenUsed="0"/>
-    <w:lsdException w:name="Medium Shading 2 Accent 4" w:semiHidden="0" w:uiPriority="64" w:unhideWhenUsed="0"/>
-    <w:lsdException w:name="Medium List 1 Accent 4" w:semiHidden="0" w:uiPriority="65" w:unhideWhenUsed="0"/>
-    <w:lsdException w:name="Medium List 2 Accent 4" w:semiHidden="0" w:uiPriority="66" w:unhideWhenUsed="0"/>
-    <w:lsdException w:name="Medium Grid 1 Accent 4" w:semiHidden="0" w:uiPriority="67" w:unhideWhenUsed="0"/>
-    <w:lsdException w:name="Medium Grid 2 Accent 4" w:semiHidden="0" w:uiPriority="68" w:unhideWhenUsed="0"/>
-    <w:lsdException w:name="Medium Grid 3 Accent 4" w:semiHidden="0" w:uiPriority="69" w:unhideWhenUsed="0"/>
-    <w:lsdException w:name="Dark List Accent 4" w:semiHidden="0" w:uiPriority="70" w:unhideWhenUsed="0"/>
-    <w:lsdException w:name="Colorful Shading Accent 4" w:semiHidden="0" w:uiPriority="71" w:unhideWhenUsed="0"/>
-    <w:lsdException w:name="Colorful List Accent 4" w:semiHidden="0" w:uiPriority="72" w:unhideWhenUsed="0"/>
-    <w:lsdException w:name="Colorful Grid Accent 4" w:semiHidden="0" w:uiPriority="73" w:unhideWhenUsed="0"/>
-    <w:lsdException w:name="Light Shading Accent 5" w:semiHidden="0" w:uiPriority="60" w:unhideWhenUsed="0"/>
-    <w:lsdException w:name="Light List Accent 5" w:semiHidden="0" w:uiPriority="61" w:unhideWhenUsed="0"/>
-    <w:lsdException w:name="Light Grid Accent 5" w:semiHidden="0" w:uiPriority="62" w:unhideWhenUsed="0"/>
-    <w:lsdException w:name="Medium Shading 1 Accent 5" w:semiHidden="0" w:uiPriority="63" w:unhideWhenUsed="0"/>
-    <w:lsdException w:name="Medium Shading 2 Accent 5" w:semiHidden="0" w:uiPriority="64" w:unhideWhenUsed="0"/>
-    <w:lsdException w:name="Medium List 1 Accent 5" w:semiHidden="0" w:uiPriority="65" w:unhideWhenUsed="0"/>
-    <w:lsdException w:name="Medium List 2 Accent 5" w:semiHidden="0" w:uiPriority="66" w:unhideWhenUsed="0"/>
-    <w:lsdException w:name="Medium Grid 1 Accent 5" w:semiHidden="0" w:uiPriority="67" w:unhideWhenUsed="0"/>
-    <w:lsdException w:name="Medium Grid 2 Accent 5" w:semiHidden="0" w:uiPriority="68" w:unhideWhenUsed="0"/>
-    <w:lsdException w:name="Medium Grid 3 Accent 5" w:semiHidden="0" w:uiPriority="69" w:unhideWhenUsed="0"/>
-    <w:lsdException w:name="Dark List Accent 5" w:semiHidden="0" w:uiPriority="70" w:unhideWhenUsed="0"/>
-    <w:lsdException w:name="Colorful Shading Accent 5" w:semiHidden="0" w:uiPriority="71" w:unhideWhenUsed="0"/>
-    <w:lsdException w:name="Colorful List Accent 5" w:semiHidden="0" w:uiPriority="72" w:unhideWhenUsed="0"/>
-    <w:lsdException w:name="Colorful Grid Accent 5" w:semiHidden="0" w:uiPriority="73" w:unhideWhenUsed="0"/>
-    <w:lsdException w:name="Light Shading Accent 6" w:semiHidden="0" w:uiPriority="60" w:unhideWhenUsed="0"/>
-    <w:lsdException w:name="Light List Accent 6" w:semiHidden="0" w:uiPriority="61" w:unhideWhenUsed="0"/>
-    <w:lsdException w:name="Light Grid Accent 6" w:semiHidden="0" w:uiPriority="62" w:unhideWhenUsed="0"/>
-    <w:lsdException w:name="Medium Shading 1 Accent 6" w:semiHidden="0" w:uiPriority="63" w:unhideWhenUsed="0"/>
-    <w:lsdException w:name="Medium Shading 2 Accent 6" w:semiHidden="0" w:uiPriority="64" w:unhideWhenUsed="0"/>
-    <w:lsdException w:name="Medium List 1 Accent 6" w:semiHidden="0" w:uiPriority="65" w:unhideWhenUsed="0"/>
-    <w:lsdException w:name="Medium List 2 Accent 6" w:semiHidden="0" w:uiPriority="66" w:unhideWhenUsed="0"/>
-    <w:lsdException w:name="Medium Grid 1 Accent 6" w:semiHidden="0" w:uiPriority="67" w:unhideWhenUsed="0"/>
-    <w:lsdException w:name="Medium Grid 2 Accent 6" w:semiHidden="0" w:uiPriority="68" w:unhideWhenUsed="0"/>
-    <w:lsdException w:name="Medium Grid 3 Accent 6" w:semiHidden="0" w:uiPriority="69" w:unhideWhenUsed="0"/>
-    <w:lsdException w:name="Dark List Accent 6" w:semiHidden="0" w:uiPriority="70" w:unhideWhenUsed="0"/>
-    <w:lsdException w:name="Colorful Shading Accent 6" w:semiHidden="0" w:uiPriority="71" w:unhideWhenUsed="0"/>
-    <w:lsdException w:name="Colorful List Accent 6" w:semiHidden="0" w:uiPriority="72" w:unhideWhenUsed="0"/>
-    <w:lsdException w:name="Colorful Grid Accent 6" w:semiHidden="0" w:uiPriority="73" w:unhideWhenUsed="0"/>
-    <w:lsdException w:name="Subtle Emphasis" w:semiHidden="0" w:uiPriority="19" w:unhideWhenUsed="0" w:qFormat="1"/>
-    <w:lsdException w:name="Intense Emphasis" w:semiHidden="0" w:uiPriority="21" w:unhideWhenUsed="0" w:qFormat="1"/>
-    <w:lsdException w:name="Subtle Reference" w:semiHidden="0" w:uiPriority="31" w:unhideWhenUsed="0" w:qFormat="1"/>
-    <w:lsdException w:name="Intense Reference" w:semiHidden="0" w:uiPriority="32" w:unhideWhenUsed="0" w:qFormat="1"/>
-    <w:lsdException w:name="Book Title" w:semiHidden="0" w:uiPriority="33" w:unhideWhenUsed="0" w:qFormat="1"/>
-    <w:lsdException w:name="Bibliography" w:uiPriority="37"/>
-    <w:lsdException w:name="TOC Heading" w:uiPriority="39" w:qFormat="1"/>
+  <w:latentStyles w:defLockedState="0" w:defUIPriority="99" w:defSemiHidden="0" w:defUnhideWhenUsed="0" w:defQFormat="0" w:count="371">
+    <w:lsdException w:name="Normal" w:uiPriority="0" w:qFormat="1"/>
+    <w:lsdException w:name="heading 1" w:uiPriority="9" w:qFormat="1"/>
+    <w:lsdException w:name="heading 2" w:semiHidden="1" w:uiPriority="9" w:unhideWhenUsed="1" w:qFormat="1"/>
+    <w:lsdException w:name="heading 3" w:semiHidden="1" w:uiPriority="9" w:unhideWhenUsed="1" w:qFormat="1"/>
+    <w:lsdException w:name="heading 4" w:semiHidden="1" w:uiPriority="9" w:unhideWhenUsed="1" w:qFormat="1"/>
+    <w:lsdException w:name="heading 5" w:semiHidden="1" w:uiPriority="9" w:unhideWhenUsed="1" w:qFormat="1"/>
+    <w:lsdException w:name="heading 6" w:semiHidden="1" w:uiPriority="9" w:unhideWhenUsed="1" w:qFormat="1"/>
+    <w:lsdException w:name="heading 7" w:semiHidden="1" w:uiPriority="9" w:unhideWhenUsed="1" w:qFormat="1"/>
+    <w:lsdException w:name="heading 8" w:semiHidden="1" w:uiPriority="9" w:unhideWhenUsed="1" w:qFormat="1"/>
+    <w:lsdException w:name="heading 9" w:semiHidden="1" w:uiPriority="9" w:unhideWhenUsed="1" w:qFormat="1"/>
+    <w:lsdException w:name="index 1" w:semiHidden="1" w:unhideWhenUsed="1"/>
+    <w:lsdException w:name="index 2" w:semiHidden="1" w:unhideWhenUsed="1"/>
+    <w:lsdException w:name="index 3" w:semiHidden="1" w:unhideWhenUsed="1"/>
+    <w:lsdException w:name="index 4" w:semiHidden="1" w:unhideWhenUsed="1"/>
+    <w:lsdException w:name="index 5" w:semiHidden="1" w:unhideWhenUsed="1"/>
+    <w:lsdException w:name="index 6" w:semiHidden="1" w:unhideWhenUsed="1"/>
+    <w:lsdException w:name="index 7" w:semiHidden="1" w:unhideWhenUsed="1"/>
+    <w:lsdException w:name="index 8" w:semiHidden="1" w:unhideWhenUsed="1"/>
+    <w:lsdException w:name="index 9" w:semiHidden="1" w:unhideWhenUsed="1"/>
+    <w:lsdException w:name="toc 1" w:semiHidden="1" w:uiPriority="39" w:unhideWhenUsed="1"/>
+    <w:lsdException w:name="toc 2" w:semiHidden="1" w:uiPriority="39" w:unhideWhenUsed="1"/>
+    <w:lsdException w:name="toc 3" w:semiHidden="1" w:uiPriority="39" w:unhideWhenUsed="1"/>
+    <w:lsdException w:name="toc 4" w:semiHidden="1" w:uiPriority="39" w:unhideWhenUsed="1"/>
+    <w:lsdException w:name="toc 5" w:semiHidden="1" w:uiPriority="39" w:unhideWhenUsed="1"/>
+    <w:lsdException w:name="toc 6" w:semiHidden="1" w:uiPriority="39" w:unhideWhenUsed="1"/>
+    <w:lsdException w:name="toc 7" w:semiHidden="1" w:uiPriority="39" w:unhideWhenUsed="1"/>
+    <w:lsdException w:name="toc 8" w:semiHidden="1" w:uiPriority="39" w:unhideWhenUsed="1"/>
+    <w:lsdException w:name="toc 9" w:semiHidden="1" w:uiPriority="39" w:unhideWhenUsed="1"/>
+    <w:lsdException w:name="Normal Indent" w:semiHidden="1" w:unhideWhenUsed="1"/>
+    <w:lsdException w:name="footnote text" w:semiHidden="1" w:unhideWhenUsed="1"/>
+    <w:lsdException w:name="annotation text" w:semiHidden="1" w:unhideWhenUsed="1"/>
+    <w:lsdException w:name="header" w:semiHidden="1" w:unhideWhenUsed="1"/>
+    <w:lsdException w:name="footer" w:semiHidden="1" w:unhideWhenUsed="1"/>
+    <w:lsdException w:name="index heading" w:semiHidden="1" w:unhideWhenUsed="1"/>
+    <w:lsdException w:name="caption" w:semiHidden="1" w:uiPriority="35" w:unhideWhenUsed="1" w:qFormat="1"/>
+    <w:lsdException w:name="table of figures" w:semiHidden="1" w:unhideWhenUsed="1"/>
+    <w:lsdException w:name="envelope address" w:semiHidden="1" w:unhideWhenUsed="1"/>
+    <w:lsdException w:name="envelope return" w:semiHidden="1" w:unhideWhenUsed="1"/>
+    <w:lsdException w:name="footnote reference" w:semiHidden="1" w:unhideWhenUsed="1"/>
+    <w:lsdException w:name="annotation reference" w:semiHidden="1" w:unhideWhenUsed="1"/>
+    <w:lsdException w:name="line number" w:semiHidden="1" w:unhideWhenUsed="1"/>
+    <w:lsdException w:name="page number" w:semiHidden="1" w:unhideWhenUsed="1"/>
+    <w:lsdException w:name="endnote reference" w:semiHidden="1" w:unhideWhenUsed="1"/>
+    <w:lsdException w:name="endnote text" w:semiHidden="1" w:unhideWhenUsed="1"/>
+    <w:lsdException w:name="table of authorities" w:semiHidden="1" w:unhideWhenUsed="1"/>
+    <w:lsdException w:name="macro" w:semiHidden="1" w:unhideWhenUsed="1"/>
+    <w:lsdException w:name="toa heading" w:semiHidden="1" w:unhideWhenUsed="1"/>
+    <w:lsdException w:name="List" w:semiHidden="1" w:unhideWhenUsed="1"/>
+    <w:lsdException w:name="List Bullet" w:semiHidden="1" w:unhideWhenUsed="1"/>
+    <w:lsdException w:name="List Number" w:semiHidden="1" w:unhideWhenUsed="1"/>
+    <w:lsdException w:name="List 2" w:semiHidden="1" w:unhideWhenUsed="1"/>
+    <w:lsdException w:name="List 3" w:semiHidden="1" w:unhideWhenUsed="1"/>
+    <w:lsdException w:name="List 4" w:semiHidden="1" w:unhideWhenUsed="1"/>
+    <w:lsdException w:name="List 5" w:semiHidden="1" w:unhideWhenUsed="1"/>
+    <w:lsdException w:name="List Bullet 2" w:semiHidden="1" w:unhideWhenUsed="1"/>
+    <w:lsdException w:name="List Bullet 3" w:semiHidden="1" w:unhideWhenUsed="1"/>
+    <w:lsdException w:name="List Bullet 4" w:semiHidden="1" w:unhideWhenUsed="1"/>
+    <w:lsdException w:name="List Bullet 5" w:semiHidden="1" w:unhideWhenUsed="1"/>
+    <w:lsdException w:name="List Number 2" w:semiHidden="1" w:unhideWhenUsed="1"/>
+    <w:lsdException w:name="List Number 3" w:semiHidden="1" w:unhideWhenUsed="1"/>
+    <w:lsdException w:name="List Number 4" w:semiHidden="1" w:unhideWhenUsed="1"/>
+    <w:lsdException w:name="List Number 5" w:semiHidden="1" w:unhideWhenUsed="1"/>
+    <w:lsdException w:name="Title" w:uiPriority="10" w:qFormat="1"/>
+    <w:lsdException w:name="Closing" w:semiHidden="1" w:unhideWhenUsed="1"/>
+    <w:lsdException w:name="Signature" w:semiHidden="1" w:unhideWhenUsed="1"/>
+    <w:lsdException w:name="Default Paragraph Font" w:semiHidden="1" w:uiPriority="1" w:unhideWhenUsed="1"/>
+    <w:lsdException w:name="Body Text" w:semiHidden="1" w:unhideWhenUsed="1"/>
+    <w:lsdException w:name="Body Text Indent" w:semiHidden="1" w:unhideWhenUsed="1"/>
+    <w:lsdException w:name="List Continue" w:semiHidden="1" w:unhideWhenUsed="1"/>
+    <w:lsdException w:name="List Continue 2" w:semiHidden="1" w:unhideWhenUsed="1"/>
+    <w:lsdException w:name="List Continue 3" w:semiHidden="1" w:unhideWhenUsed="1"/>
+    <w:lsdException w:name="List Continue 4" w:semiHidden="1" w:unhideWhenUsed="1"/>
+    <w:lsdException w:name="List Continue 5" w:semiHidden="1" w:unhideWhenUsed="1"/>
+    <w:lsdException w:name="Message Header" w:semiHidden="1" w:unhideWhenUsed="1"/>
+    <w:lsdException w:name="Subtitle" w:uiPriority="11" w:qFormat="1"/>
+    <w:lsdException w:name="Salutation" w:semiHidden="1" w:unhideWhenUsed="1"/>
+    <w:lsdException w:name="Date" w:semiHidden="1" w:unhideWhenUsed="1"/>
+    <w:lsdException w:name="Body Text First Indent" w:semiHidden="1" w:unhideWhenUsed="1"/>
+    <w:lsdException w:name="Body Text First Indent 2" w:semiHidden="1" w:unhideWhenUsed="1"/>
+    <w:lsdException w:name="Note Heading" w:semiHidden="1" w:unhideWhenUsed="1"/>
+    <w:lsdException w:name="Body Text 2" w:semiHidden="1" w:unhideWhenUsed="1"/>
+    <w:lsdException w:name="Body Text 3" w:semiHidden="1" w:unhideWhenUsed="1"/>
+    <w:lsdException w:name="Body Text Indent 2" w:semiHidden="1" w:unhideWhenUsed="1"/>
+    <w:lsdException w:name="Body Text Indent 3" w:semiHidden="1" w:unhideWhenUsed="1"/>
+    <w:lsdException w:name="Block Text" w:semiHidden="1" w:unhideWhenUsed="1"/>
+    <w:lsdException w:name="Hyperlink" w:semiHidden="1" w:unhideWhenUsed="1"/>
+    <w:lsdException w:name="FollowedHyperlink" w:semiHidden="1" w:unhideWhenUsed="1"/>
+    <w:lsdException w:name="Strong" w:uiPriority="22" w:qFormat="1"/>
+    <w:lsdException w:name="Emphasis" w:uiPriority="20" w:qFormat="1"/>
+    <w:lsdException w:name="Document Map" w:semiHidden="1" w:unhideWhenUsed="1"/>
+    <w:lsdException w:name="Plain Text" w:semiHidden="1" w:unhideWhenUsed="1"/>
+    <w:lsdException w:name="E-mail Signature" w:semiHidden="1" w:unhideWhenUsed="1"/>
+    <w:lsdException w:name="HTML Top of Form" w:semiHidden="1" w:unhideWhenUsed="1"/>
+    <w:lsdException w:name="HTML Bottom of Form" w:semiHidden="1" w:unhideWhenUsed="1"/>
+    <w:lsdException w:name="Normal (Web)" w:semiHidden="1" w:unhideWhenUsed="1"/>
+    <w:lsdException w:name="HTML Acronym" w:semiHidden="1" w:unhideWhenUsed="1"/>
+    <w:lsdException w:name="HTML Address" w:semiHidden="1" w:unhideWhenUsed="1"/>
+    <w:lsdException w:name="HTML Cite" w:semiHidden="1" w:unhideWhenUsed="1"/>
+    <w:lsdException w:name="HTML Code" w:semiHidden="1" w:unhideWhenUsed="1"/>
+    <w:lsdException w:name="HTML Definition" w:semiHidden="1" w:unhideWhenUsed="1"/>
+    <w:lsdException w:name="HTML Keyboard" w:semiHidden="1" w:unhideWhenUsed="1"/>
+    <w:lsdException w:name="HTML Preformatted" w:semiHidden="1" w:unhideWhenUsed="1"/>
+    <w:lsdException w:name="HTML Sample" w:semiHidden="1" w:unhideWhenUsed="1"/>
+    <w:lsdException w:name="HTML Typewriter" w:semiHidden="1" w:unhideWhenUsed="1"/>
+    <w:lsdException w:name="HTML Variable" w:semiHidden="1" w:unhideWhenUsed="1"/>
+    <w:lsdException w:name="Normal Table" w:semiHidden="1" w:unhideWhenUsed="1"/>
+    <w:lsdException w:name="annotation subject" w:semiHidden="1" w:unhideWhenUsed="1"/>
+    <w:lsdException w:name="No List" w:semiHidden="1" w:unhideWhenUsed="1"/>
+    <w:lsdException w:name="Outline List 1" w:semiHidden="1" w:unhideWhenUsed="1"/>
+    <w:lsdException w:name="Outline List 2" w:semiHidden="1" w:unhideWhenUsed="1"/>
+    <w:lsdException w:name="Outline List 3" w:semiHidden="1" w:unhideWhenUsed="1"/>
+    <w:lsdException w:name="Table Simple 1" w:semiHidden="1" w:unhideWhenUsed="1"/>
+    <w:lsdException w:name="Table Simple 2" w:semiHidden="1" w:unhideWhenUsed="1"/>
+    <w:lsdException w:name="Table Simple 3" w:semiHidden="1" w:unhideWhenUsed="1"/>
+    <w:lsdException w:name="Table Classic 1" w:semiHidden="1" w:unhideWhenUsed="1"/>
+    <w:lsdException w:name="Table Classic 2" w:semiHidden="1" w:unhideWhenUsed="1"/>
+    <w:lsdException w:name="Table Classic 3" w:semiHidden="1" w:unhideWhenUsed="1"/>
+    <w:lsdException w:name="Table Classic 4" w:semiHidden="1" w:unhideWhenUsed="1"/>
+    <w:lsdException w:name="Table Colorful 1" w:semiHidden="1" w:unhideWhenUsed="1"/>
+    <w:lsdException w:name="Table Colorful 2" w:semiHidden="1" w:unhideWhenUsed="1"/>
+    <w:lsdException w:name="Table Colorful 3" w:semiHidden="1" w:unhideWhenUsed="1"/>
+    <w:lsdException w:name="Table Columns 1" w:semiHidden="1" w:unhideWhenUsed="1"/>
+    <w:lsdException w:name="Table Columns 2" w:semiHidden="1" w:unhideWhenUsed="1"/>
+    <w:lsdException w:name="Table Columns 3" w:semiHidden="1" w:unhideWhenUsed="1"/>
+    <w:lsdException w:name="Table Columns 4" w:semiHidden="1" w:unhideWhenUsed="1"/>
+    <w:lsdException w:name="Table Columns 5" w:semiHidden="1" w:unhideWhenUsed="1"/>
+    <w:lsdException w:name="Table Grid 1" w:semiHidden="1" w:unhideWhenUsed="1"/>
+    <w:lsdException w:name="Table Grid 2" w:semiHidden="1" w:unhideWhenUsed="1"/>
+    <w:lsdException w:name="Table Grid 3" w:semiHidden="1" w:unhideWhenUsed="1"/>
+    <w:lsdException w:name="Table Grid 4" w:semiHidden="1" w:unhideWhenUsed="1"/>
+    <w:lsdException w:name="Table Grid 5" w:semiHidden="1" w:unhideWhenUsed="1"/>
+    <w:lsdException w:name="Table Grid 6" w:semiHidden="1" w:unhideWhenUsed="1"/>
+    <w:lsdException w:name="Table Grid 7" w:semiHidden="1" w:unhideWhenUsed="1"/>
+    <w:lsdException w:name="Table Grid 8" w:semiHidden="1" w:unhideWhenUsed="1"/>
+    <w:lsdException w:name="Table List 1" w:semiHidden="1" w:unhideWhenUsed="1"/>
+    <w:lsdException w:name="Table List 2" w:semiHidden="1" w:unhideWhenUsed="1"/>
+    <w:lsdException w:name="Table List 3" w:semiHidden="1" w:unhideWhenUsed="1"/>
+    <w:lsdException w:name="Table List 4" w:semiHidden="1" w:unhideWhenUsed="1"/>
+    <w:lsdException w:name="Table List 5" w:semiHidden="1" w:unhideWhenUsed="1"/>
+    <w:lsdException w:name="Table List 6" w:semiHidden="1" w:unhideWhenUsed="1"/>
+    <w:lsdException w:name="Table List 7" w:semiHidden="1" w:unhideWhenUsed="1"/>
+    <w:lsdException w:name="Table List 8" w:semiHidden="1" w:unhideWhenUsed="1"/>
+    <w:lsdException w:name="Table 3D effects 1" w:semiHidden="1" w:unhideWhenUsed="1"/>
+    <w:lsdException w:name="Table 3D effects 2" w:semiHidden="1" w:unhideWhenUsed="1"/>
+    <w:lsdException w:name="Table 3D effects 3" w:semiHidden="1" w:unhideWhenUsed="1"/>
+    <w:lsdException w:name="Table Contemporary" w:semiHidden="1" w:unhideWhenUsed="1"/>
+    <w:lsdException w:name="Table Elegant" w:semiHidden="1" w:unhideWhenUsed="1"/>
+    <w:lsdException w:name="Table Professional" w:semiHidden="1" w:unhideWhenUsed="1"/>
+    <w:lsdException w:name="Table Subtle 1" w:semiHidden="1" w:unhideWhenUsed="1"/>
+    <w:lsdException w:name="Table Subtle 2" w:semiHidden="1" w:unhideWhenUsed="1"/>
+    <w:lsdException w:name="Table Web 1" w:semiHidden="1" w:unhideWhenUsed="1"/>
+    <w:lsdException w:name="Table Web 2" w:semiHidden="1" w:unhideWhenUsed="1"/>
+    <w:lsdException w:name="Table Web 3" w:semiHidden="1" w:unhideWhenUsed="1"/>
+    <w:lsdException w:name="Balloon Text" w:semiHidden="1" w:unhideWhenUsed="1"/>
+    <w:lsdException w:name="Table Grid" w:uiPriority="59"/>
+    <w:lsdException w:name="Table Theme" w:semiHidden="1" w:unhideWhenUsed="1"/>
+    <w:lsdException w:name="Placeholder Text" w:semiHidden="1"/>
+    <w:lsdException w:name="No Spacing" w:uiPriority="1" w:qFormat="1"/>
+    <w:lsdException w:name="Light Shading" w:uiPriority="60"/>
+    <w:lsdException w:name="Light List" w:uiPriority="61"/>
+    <w:lsdException w:name="Light Grid" w:uiPriority="62"/>
+    <w:lsdException w:name="Medium Shading 1" w:uiPriority="63"/>
+    <w:lsdException w:name="Medium Shading 2" w:uiPriority="64"/>
+    <w:lsdException w:name="Medium List 1" w:uiPriority="65"/>
+    <w:lsdException w:name="Medium List 2" w:uiPriority="66"/>
+    <w:lsdException w:name="Medium Grid 1" w:uiPriority="67"/>
+    <w:lsdException w:name="Medium Grid 2" w:uiPriority="68"/>
+    <w:lsdException w:name="Medium Grid 3" w:uiPriority="69"/>
+    <w:lsdException w:name="Dark List" w:uiPriority="70"/>
+    <w:lsdException w:name="Colorful Shading" w:uiPriority="71"/>
+    <w:lsdException w:name="Colorful List" w:uiPriority="72"/>
+    <w:lsdException w:name="Colorful Grid" w:uiPriority="73"/>
+    <w:lsdException w:name="Light Shading Accent 1" w:uiPriority="60"/>
+    <w:lsdException w:name="Light List Accent 1" w:uiPriority="61"/>
+    <w:lsdException w:name="Light Grid Accent 1" w:uiPriority="62"/>
+    <w:lsdException w:name="Medium Shading 1 Accent 1" w:uiPriority="63"/>
+    <w:lsdException w:name="Medium Shading 2 Accent 1" w:uiPriority="64"/>
+    <w:lsdException w:name="Medium List 1 Accent 1" w:uiPriority="65"/>
+    <w:lsdException w:name="Revision" w:semiHidden="1"/>
+    <w:lsdException w:name="List Paragraph" w:uiPriority="34" w:qFormat="1"/>
+    <w:lsdException w:name="Quote" w:uiPriority="29" w:qFormat="1"/>
+    <w:lsdException w:name="Intense Quote" w:uiPriority="30" w:qFormat="1"/>
+    <w:lsdException w:name="Medium List 2 Accent 1" w:uiPriority="66"/>
+    <w:lsdException w:name="Medium Grid 1 Accent 1" w:uiPriority="67"/>
+    <w:lsdException w:name="Medium Grid 2 Accent 1" w:uiPriority="68"/>
+    <w:lsdException w:name="Medium Grid 3 Accent 1" w:uiPriority="69"/>
+    <w:lsdException w:name="Dark List Accent 1" w:uiPriority="70"/>
+    <w:lsdException w:name="Colorful Shading Accent 1" w:uiPriority="71"/>
+    <w:lsdException w:name="Colorful List Accent 1" w:uiPriority="72"/>
+    <w:lsdException w:name="Colorful Grid Accent 1" w:uiPriority="73"/>
+    <w:lsdException w:name="Light Shading Accent 2" w:uiPriority="60"/>
+    <w:lsdException w:name="Light List Accent 2" w:uiPriority="61"/>
+    <w:lsdException w:name="Light Grid Accent 2" w:uiPriority="62"/>
+    <w:lsdException w:name="Medium Shading 1 Accent 2" w:uiPriority="63"/>
+    <w:lsdException w:name="Medium Shading 2 Accent 2" w:uiPriority="64"/>
+    <w:lsdException w:name="Medium List 1 Accent 2" w:uiPriority="65"/>
+    <w:lsdException w:name="Medium List 2 Accent 2" w:uiPriority="66"/>
+    <w:lsdException w:name="Medium Grid 1 Accent 2" w:uiPriority="67"/>
+    <w:lsdException w:name="Medium Grid 2 Accent 2" w:uiPriority="68"/>
+    <w:lsdException w:name="Medium Grid 3 Accent 2" w:uiPriority="69"/>
+    <w:lsdException w:name="Dark List Accent 2" w:uiPriority="70"/>
+    <w:lsdException w:name="Colorful Shading Accent 2" w:uiPriority="71"/>
+    <w:lsdException w:name="Colorful List Accent 2" w:uiPriority="72"/>
+    <w:lsdException w:name="Colorful Grid Accent 2" w:uiPriority="73"/>
+    <w:lsdException w:name="Light Shading Accent 3" w:uiPriority="60"/>
+    <w:lsdException w:name="Light List Accent 3" w:uiPriority="61"/>
+    <w:lsdException w:name="Light Grid Accent 3" w:uiPriority="62"/>
+    <w:lsdException w:name="Medium Shading 1 Accent 3" w:uiPriority="63"/>
+    <w:lsdException w:name="Medium Shading 2 Accent 3" w:uiPriority="64"/>
+    <w:lsdException w:name="Medium List 1 Accent 3" w:uiPriority="65"/>
+    <w:lsdException w:name="Medium List 2 Accent 3" w:uiPriority="66"/>
+    <w:lsdException w:name="Medium Grid 1 Accent 3" w:uiPriority="67"/>
+    <w:lsdException w:name="Medium Grid 2 Accent 3" w:uiPriority="68"/>
+    <w:lsdException w:name="Medium Grid 3 Accent 3" w:uiPriority="69"/>
+    <w:lsdException w:name="Dark List Accent 3" w:uiPriority="70"/>
+    <w:lsdException w:name="Colorful Shading Accent 3" w:uiPriority="71"/>
+    <w:lsdException w:name="Colorful List Accent 3" w:uiPriority="72"/>
+    <w:lsdException w:name="Colorful Grid Accent 3" w:uiPriority="73"/>
+    <w:lsdException w:name="Light Shading Accent 4" w:uiPriority="60"/>
+    <w:lsdException w:name="Light List Accent 4" w:uiPriority="61"/>
+    <w:lsdException w:name="Light Grid Accent 4" w:uiPriority="62"/>
+    <w:lsdException w:name="Medium Shading 1 Accent 4" w:uiPriority="63"/>
+    <w:lsdException w:name="Medium Shading 2 Accent 4" w:uiPriority="64"/>
+    <w:lsdException w:name="Medium List 1 Accent 4" w:uiPriority="65"/>
+    <w:lsdException w:name="Medium List 2 Accent 4" w:uiPriority="66"/>
+    <w:lsdException w:name="Medium Grid 1 Accent 4" w:uiPriority="67"/>
+    <w:lsdException w:name="Medium Grid 2 Accent 4" w:uiPriority="68"/>
+    <w:lsdException w:name="Medium Grid 3 Accent 4" w:uiPriority="69"/>
+    <w:lsdException w:name="Dark List Accent 4" w:uiPriority="70"/>
+    <w:lsdException w:name="Colorful Shading Accent 4" w:uiPriority="71"/>
+    <w:lsdException w:name="Colorful List Accent 4" w:uiPriority="72"/>
+    <w:lsdException w:name="Colorful Grid Accent 4" w:uiPriority="73"/>
+    <w:lsdException w:name="Light Shading Accent 5" w:uiPriority="60"/>
+    <w:lsdException w:name="Light List Accent 5" w:uiPriority="61"/>
+    <w:lsdException w:name="Light Grid Accent 5" w:uiPriority="62"/>
+    <w:lsdException w:name="Medium Shading 1 Accent 5" w:uiPriority="63"/>
+    <w:lsdException w:name="Medium Shading 2 Accent 5" w:uiPriority="64"/>
+    <w:lsdException w:name="Medium List 1 Accent 5" w:uiPriority="65"/>
+    <w:lsdException w:name="Medium List 2 Accent 5" w:uiPriority="66"/>
+    <w:lsdException w:name="Medium Grid 1 Accent 5" w:uiPriority="67"/>
+    <w:lsdException w:name="Medium Grid 2 Accent 5" w:uiPriority="68"/>
+    <w:lsdException w:name="Medium Grid 3 Accent 5" w:uiPriority="69"/>
+    <w:lsdException w:name="Dark List Accent 5" w:uiPriority="70"/>
+    <w:lsdException w:name="Colorful Shading Accent 5" w:uiPriority="71"/>
+    <w:lsdException w:name="Colorful List Accent 5" w:uiPriority="72"/>
+    <w:lsdException w:name="Colorful Grid Accent 5" w:uiPriority="73"/>
+    <w:lsdException w:name="Light Shading Accent 6" w:uiPriority="60"/>
+    <w:lsdException w:name="Light List Accent 6" w:uiPriority="61"/>
+    <w:lsdException w:name="Light Grid Accent 6" w:uiPriority="62"/>
+    <w:lsdException w:name="Medium Shading 1 Accent 6" w:uiPriority="63"/>
+    <w:lsdException w:name="Medium Shading 2 Accent 6" w:uiPriority="64"/>
+    <w:lsdException w:name="Medium List 1 Accent 6" w:uiPriority="65"/>
+    <w:lsdException w:name="Medium List 2 Accent 6" w:uiPriority="66"/>
+    <w:lsdException w:name="Medium Grid 1 Accent 6" w:uiPriority="67"/>
+    <w:lsdException w:name="Medium Grid 2 Accent 6" w:uiPriority="68"/>
+    <w:lsdException w:name="Medium Grid 3 Accent 6" w:uiPriority="69"/>
+    <w:lsdException w:name="Dark List Accent 6" w:uiPriority="70"/>
+    <w:lsdException w:name="Colorful Shading Accent 6" w:uiPriority="71"/>
+    <w:lsdException w:name="Colorful List Accent 6" w:uiPriority="72"/>
+    <w:lsdException w:name="Colorful Grid Accent 6" w:uiPriority="73"/>
+    <w:lsdException w:name="Subtle Emphasis" w:uiPriority="19" w:qFormat="1"/>
+    <w:lsdException w:name="Intense Emphasis" w:uiPriority="21" w:qFormat="1"/>
+    <w:lsdException w:name="Subtle Reference" w:uiPriority="31" w:qFormat="1"/>
+    <w:lsdException w:name="Intense Reference" w:uiPriority="32" w:qFormat="1"/>
+    <w:lsdException w:name="Book Title" w:uiPriority="33" w:qFormat="1"/>
+    <w:lsdException w:name="Bibliography" w:semiHidden="1" w:uiPriority="37" w:unhideWhenUsed="1"/>
+    <w:lsdException w:name="TOC Heading" w:semiHidden="1" w:uiPriority="39" w:unhideWhenUsed="1" w:qFormat="1"/>
+    <w:lsdException w:name="Plain Table 1" w:uiPriority="41"/>
+    <w:lsdException w:name="Plain Table 2" w:uiPriority="42"/>
+    <w:lsdException w:name="Plain Table 3" w:uiPriority="43"/>
+    <w:lsdException w:name="Plain Table 4" w:uiPriority="44"/>
+    <w:lsdException w:name="Plain Table 5" w:uiPriority="45"/>
+    <w:lsdException w:name="Grid Table Light" w:uiPriority="40"/>
+    <w:lsdException w:name="Grid Table 1 Light" w:uiPriority="46"/>
+    <w:lsdException w:name="Grid Table 2" w:uiPriority="47"/>
+    <w:lsdException w:name="Grid Table 3" w:uiPriority="48"/>
+    <w:lsdException w:name="Grid Table 4" w:uiPriority="49"/>
+    <w:lsdException w:name="Grid Table 5 Dark" w:uiPriority="50"/>
+    <w:lsdException w:name="Grid Table 6 Colorful" w:uiPriority="51"/>
+    <w:lsdException w:name="Grid Table 7 Colorful" w:uiPriority="52"/>
+    <w:lsdException w:name="Grid Table 1 Light Accent 1" w:uiPriority="46"/>
+    <w:lsdException w:name="Grid Table 2 Accent 1" w:uiPriority="47"/>
+    <w:lsdException w:name="Grid Table 3 Accent 1" w:uiPriority="48"/>
+    <w:lsdException w:name="Grid Table 4 Accent 1" w:uiPriority="49"/>
+    <w:lsdException w:name="Grid Table 5 Dark Accent 1" w:uiPriority="50"/>
+    <w:lsdException w:name="Grid Table 6 Colorful Accent 1" w:uiPriority="51"/>
+    <w:lsdException w:name="Grid Table 7 Colorful Accent 1" w:uiPriority="52"/>
+    <w:lsdException w:name="Grid Table 1 Light Accent 2" w:uiPriority="46"/>
+    <w:lsdException w:name="Grid Table 2 Accent 2" w:uiPriority="47"/>
+    <w:lsdException w:name="Grid Table 3 Accent 2" w:uiPriority="48"/>
+    <w:lsdException w:name="Grid Table 4 Accent 2" w:uiPriority="49"/>
+    <w:lsdException w:name="Grid Table 5 Dark Accent 2" w:uiPriority="50"/>
+    <w:lsdException w:name="Grid Table 6 Colorful Accent 2" w:uiPriority="51"/>
+    <w:lsdException w:name="Grid Table 7 Colorful Accent 2" w:uiPriority="52"/>
+    <w:lsdException w:name="Grid Table 1 Light Accent 3" w:uiPriority="46"/>
+    <w:lsdException w:name="Grid Table 2 Accent 3" w:uiPriority="47"/>
+    <w:lsdException w:name="Grid Table 3 Accent 3" w:uiPriority="48"/>
+    <w:lsdException w:name="Grid Table 4 Accent 3" w:uiPriority="49"/>
+    <w:lsdException w:name="Grid Table 5 Dark Accent 3" w:uiPriority="50"/>
+    <w:lsdException w:name="Grid Table 6 Colorful Accent 3" w:uiPriority="51"/>
+    <w:lsdException w:name="Grid Table 7 Colorful Accent 3" w:uiPriority="52"/>
+    <w:lsdException w:name="Grid Table 1 Light Accent 4" w:uiPriority="46"/>
+    <w:lsdException w:name="Grid Table 2 Accent 4" w:uiPriority="47"/>
+    <w:lsdException w:name="Grid Table 3 Accent 4" w:uiPriority="48"/>
+    <w:lsdException w:name="Grid Table 4 Accent 4" w:uiPriority="49"/>
+    <w:lsdException w:name="Grid Table 5 Dark Accent 4" w:uiPriority="50"/>
+    <w:lsdException w:name="Grid Table 6 Colorful Accent 4" w:uiPriority="51"/>
+    <w:lsdException w:name="Grid Table 7 Colorful Accent 4" w:uiPriority="52"/>
+    <w:lsdException w:name="Grid Table 1 Light Accent 5" w:uiPriority="46"/>
+    <w:lsdException w:name="Grid Table 2 Accent 5" w:uiPriority="47"/>
+    <w:lsdException w:name="Grid Table 3 Accent 5" w:uiPriority="48"/>
+    <w:lsdException w:name="Grid Table 4 Accent 5" w:uiPriority="49"/>
+    <w:lsdException w:name="Grid Table 5 Dark Accent 5" w:uiPriority="50"/>
+    <w:lsdException w:name="Grid Table 6 Colorful Accent 5" w:uiPriority="51"/>
+    <w:lsdException w:name="Grid Table 7 Colorful Accent 5" w:uiPriority="52"/>
+    <w:lsdException w:name="Grid Table 1 Light Accent 6" w:uiPriority="46"/>
+    <w:lsdException w:name="Grid Table 2 Accent 6" w:uiPriority="47"/>
+    <w:lsdException w:name="Grid Table 3 Accent 6" w:uiPriority="48"/>
+    <w:lsdException w:name="Grid Table 4 Accent 6" w:uiPriority="49"/>
+    <w:lsdException w:name="Grid Table 5 Dark Accent 6" w:uiPriority="50"/>
+    <w:lsdException w:name="Grid Table 6 Colorful Accent 6" w:uiPriority="51"/>
+    <w:lsdException w:name="Grid Table 7 Colorful Accent 6" w:uiPriority="52"/>
+    <w:lsdException w:name="List Table 1 Light" w:uiPriority="46"/>
+    <w:lsdException w:name="List Table 2" w:uiPriority="47"/>
+    <w:lsdException w:name="List Table 3" w:uiPriority="48"/>
+    <w:lsdException w:name="List Table 4" w:uiPriority="49"/>
+    <w:lsdException w:name="List Table 5 Dark" w:uiPriority="50"/>
+    <w:lsdException w:name="List Table 6 Colorful" w:uiPriority="51"/>
+    <w:lsdException w:name="List Table 7 Colorful" w:uiPriority="52"/>
+    <w:lsdException w:name="List Table 1 Light Accent 1" w:uiPriority="46"/>
+    <w:lsdException w:name="List Table 2 Accent 1" w:uiPriority="47"/>
+    <w:lsdException w:name="List Table 3 Accent 1" w:uiPriority="48"/>
+    <w:lsdException w:name="List Table 4 Accent 1" w:uiPriority="49"/>
+    <w:lsdException w:name="List Table 5 Dark Accent 1" w:uiPriority="50"/>
+    <w:lsdException w:name="List Table 6 Colorful Accent 1" w:uiPriority="51"/>
+    <w:lsdException w:name="List Table 7 Colorful Accent 1" w:uiPriority="52"/>
+    <w:lsdException w:name="List Table 1 Light Accent 2" w:uiPriority="46"/>
+    <w:lsdException w:name="List Table 2 Accent 2" w:uiPriority="47"/>
+    <w:lsdException w:name="List Table 3 Accent 2" w:uiPriority="48"/>
+    <w:lsdException w:name="List Table 4 Accent 2" w:uiPriority="49"/>
+    <w:lsdException w:name="List Table 5 Dark Accent 2" w:uiPriority="50"/>
+    <w:lsdException w:name="List Table 6 Colorful Accent 2" w:uiPriority="51"/>
+    <w:lsdException w:name="List Table 7 Colorful Accent 2" w:uiPriority="52"/>
+    <w:lsdException w:name="List Table 1 Light Accent 3" w:uiPriority="46"/>
+    <w:lsdException w:name="List Table 2 Accent 3" w:uiPriority="47"/>
+    <w:lsdException w:name="List Table 3 Accent 3" w:uiPriority="48"/>
+    <w:lsdException w:name="List Table 4 Accent 3" w:uiPriority="49"/>
+    <w:lsdException w:name="List Table 5 Dark Accent 3" w:uiPriority="50"/>
+    <w:lsdException w:name="List Table 6 Colorful Accent 3" w:uiPriority="51"/>
+    <w:lsdException w:name="List Table 7 Colorful Accent 3" w:uiPriority="52"/>
+    <w:lsdException w:name="List Table 1 Light Accent 4" w:uiPriority="46"/>
+    <w:lsdException w:name="List Table 2 Accent 4" w:uiPriority="47"/>
+    <w:lsdException w:name="List Table 3 Accent 4" w:uiPriority="48"/>
+    <w:lsdException w:name="List Table 4 Accent 4" w:uiPriority="49"/>
+    <w:lsdException w:name="List Table 5 Dark Accent 4" w:uiPriority="50"/>
+    <w:lsdException w:name="List Table 6 Colorful Accent 4" w:uiPriority="51"/>
+    <w:lsdException w:name="List Table 7 Colorful Accent 4" w:uiPriority="52"/>
+    <w:lsdException w:name="List Table 1 Light Accent 5" w:uiPriority="46"/>
+    <w:lsdException w:name="List Table 2 Accent 5" w:uiPriority="47"/>
+    <w:lsdException w:name="List Table 3 Accent 5" w:uiPriority="48"/>
+    <w:lsdException w:name="List Table 4 Accent 5" w:uiPriority="49"/>
+    <w:lsdException w:name="List Table 5 Dark Accent 5" w:uiPriority="50"/>
+    <w:lsdException w:name="List Table 6 Colorful Accent 5" w:uiPriority="51"/>
+    <w:lsdException w:name="List Table 7 Colorful Accent 5" w:uiPriority="52"/>
+    <w:lsdException w:name="List Table 1 Light Accent 6" w:uiPriority="46"/>
+    <w:lsdException w:name="List Table 2 Accent 6" w:uiPriority="47"/>
+    <w:lsdException w:name="List Table 3 Accent 6" w:uiPriority="48"/>
+    <w:lsdException w:name="List Table 4 Accent 6" w:uiPriority="49"/>
+    <w:lsdException w:name="List Table 5 Dark Accent 6" w:uiPriority="50"/>
+    <w:lsdException w:name="List Table 6 Colorful Accent 6" w:uiPriority="51"/>
+    <w:lsdException w:name="List Table 7 Colorful Accent 6" w:uiPriority="52"/>
   </w:latentStyles>
   <w:style w:type="paragraph" w:default="1" w:styleId="Normal">
     <w:name w:val="Normal"/>
     <w:qFormat/>
     <w:rsid w:val="001B15D8"/>
   </w:style>
-  <w:style w:type="character" w:default="1" w:styleId="Fuentedeprrafopredeter">
+  <w:style w:type="character" w:default="1" w:styleId="DefaultParagraphFont">
     <w:name w:val="Default Paragraph Font"/>
     <w:uiPriority w:val="1"/>
     <w:semiHidden/>
     <w:unhideWhenUsed/>
   </w:style>
-  <w:style w:type="table" w:default="1" w:styleId="Tablanormal">
+  <w:style w:type="table" w:default="1" w:styleId="TableNormal">
     <w:name w:val="Normal Table"/>
     <w:uiPriority w:val="99"/>
     <w:semiHidden/>
     <w:unhideWhenUsed/>
-    <w:qFormat/>
     <w:tblPr>
       <w:tblInd w:w="0" w:type="dxa"/>
       <w:tblCellMar>
@@ -2761,13 +3841,13 @@
       </w:tblCellMar>
     </w:tblPr>
   </w:style>
-  <w:style w:type="numbering" w:default="1" w:styleId="Sinlista">
+  <w:style w:type="numbering" w:default="1" w:styleId="NoList">
     <w:name w:val="No List"/>
     <w:uiPriority w:val="99"/>
     <w:semiHidden/>
     <w:unhideWhenUsed/>
   </w:style>
-  <w:style w:type="paragraph" w:styleId="Prrafodelista">
+  <w:style w:type="paragraph" w:styleId="ListParagraph">
     <w:name w:val="List Paragraph"/>
     <w:basedOn w:val="Normal"/>
     <w:uiPriority w:val="34"/>

</xml_diff>